<commit_message>
Document changes and code cleanup
</commit_message>
<xml_diff>
--- a/scraper/Web Scraper.docx
+++ b/scraper/Web Scraper.docx
@@ -6,12 +6,180 @@
       <w:pPr>
         <w:rPr>
           <w:b/>
+          <w:sz w:val="32"/>
           <w:lang w:val="en-GB"/>
         </w:rPr>
       </w:pPr>
       <w:r>
         <w:rPr>
           <w:b/>
+          <w:sz w:val="32"/>
+          <w:lang w:val="en-GB"/>
+        </w:rPr>
+        <w:t>Text Mining: Web Scraper Project</w:t>
+      </w:r>
+    </w:p>
+    <w:p>
+      <w:pPr>
+        <w:pBdr>
+          <w:bottom w:val="single" w:sz="6" w:space="1" w:color="auto"/>
+        </w:pBdr>
+        <w:rPr>
+          <w:lang w:val="en-GB"/>
+        </w:rPr>
+      </w:pPr>
+      <w:r>
+        <w:rPr>
+          <w:lang w:val="en-GB"/>
+        </w:rPr>
+        <w:t>Roger Cusco, Matthew Sudmann-Day, Miquel Torrens</w:t>
+      </w:r>
+    </w:p>
+    <w:p>
+      <w:pPr>
+        <w:rPr>
+          <w:b/>
+          <w:sz w:val="32"/>
+          <w:lang w:val="en-GB"/>
+        </w:rPr>
+      </w:pPr>
+    </w:p>
+    <w:p>
+      <w:pPr>
+        <w:rPr>
+          <w:lang w:val="en-GB"/>
+        </w:rPr>
+      </w:pPr>
+      <w:r>
+        <w:rPr>
+          <w:lang w:val="en-GB"/>
+        </w:rPr>
+        <w:t>We chose to scrape the website ‘</w:t>
+      </w:r>
+      <w:proofErr w:type="spellStart"/>
+      <w:r>
+        <w:rPr>
+          <w:lang w:val="en-GB"/>
+        </w:rPr>
+        <w:fldChar w:fldCharType="begin"/>
+      </w:r>
+      <w:r>
+        <w:rPr>
+          <w:lang w:val="en-GB"/>
+        </w:rPr>
+        <w:instrText xml:space="preserve"> HYPERLINK "http://www.rightmove.co.uk" </w:instrText>
+      </w:r>
+      <w:r>
+        <w:rPr>
+          <w:lang w:val="en-GB"/>
+        </w:rPr>
+      </w:r>
+      <w:r>
+        <w:rPr>
+          <w:lang w:val="en-GB"/>
+        </w:rPr>
+        <w:fldChar w:fldCharType="separate"/>
+      </w:r>
+      <w:r>
+        <w:rPr>
+          <w:rStyle w:val="Hyperlink"/>
+          <w:lang w:val="en-GB"/>
+        </w:rPr>
+        <w:t>Right</w:t>
+      </w:r>
+      <w:r>
+        <w:rPr>
+          <w:rStyle w:val="Hyperlink"/>
+          <w:lang w:val="en-GB"/>
+        </w:rPr>
+        <w:t>M</w:t>
+      </w:r>
+      <w:r>
+        <w:rPr>
+          <w:rStyle w:val="Hyperlink"/>
+          <w:lang w:val="en-GB"/>
+        </w:rPr>
+        <w:t>ove</w:t>
+      </w:r>
+      <w:proofErr w:type="spellEnd"/>
+      <w:r>
+        <w:rPr>
+          <w:lang w:val="en-GB"/>
+        </w:rPr>
+        <w:fldChar w:fldCharType="end"/>
+      </w:r>
+      <w:r>
+        <w:rPr>
+          <w:lang w:val="en-GB"/>
+        </w:rPr>
+        <w:t>’ which advertises properties for sale and to let throughout the UK.  We chose to limit ourselves to properties to let.  The documents we extracted are the descriptions of the properties as written by the owner or agent of the property.  Along with the document text, we also scraped a number of metadata attributes.</w:t>
+      </w:r>
+    </w:p>
+    <w:p>
+      <w:pPr>
+        <w:rPr>
+          <w:lang w:val="en-GB"/>
+        </w:rPr>
+      </w:pPr>
+      <w:r>
+        <w:rPr>
+          <w:lang w:val="en-GB"/>
+        </w:rPr>
+        <w:t xml:space="preserve">You can find our code and this document in our </w:t>
+      </w:r>
+      <w:proofErr w:type="spellStart"/>
+      <w:r>
+        <w:rPr>
+          <w:lang w:val="en-GB"/>
+        </w:rPr>
+        <w:t>Github</w:t>
+      </w:r>
+      <w:proofErr w:type="spellEnd"/>
+      <w:r>
+        <w:rPr>
+          <w:lang w:val="en-GB"/>
+        </w:rPr>
+        <w:t xml:space="preserve"> repository: </w:t>
+      </w:r>
+      <w:hyperlink r:id="rId6" w:history="1">
+        <w:r>
+          <w:rPr>
+            <w:rStyle w:val="Hyperlink"/>
+            <w:lang w:val="en-GB"/>
+          </w:rPr>
+          <w:t>https://github.com/m-sudmann-day/BGSE-text-mining/tree/master/scraper</w:t>
+        </w:r>
+      </w:hyperlink>
+      <w:r>
+        <w:rPr>
+          <w:lang w:val="en-GB"/>
+        </w:rPr>
+        <w:t>.</w:t>
+      </w:r>
+    </w:p>
+    <w:p>
+      <w:pPr>
+        <w:rPr>
+          <w:b/>
+          <w:sz w:val="32"/>
+          <w:lang w:val="en-GB"/>
+        </w:rPr>
+      </w:pPr>
+      <w:bookmarkStart w:id="0" w:name="_GoBack"/>
+      <w:bookmarkEnd w:id="0"/>
+    </w:p>
+    <w:p>
+      <w:pPr>
+        <w:rPr>
+          <w:b/>
+          <w:sz w:val="32"/>
+          <w:lang w:val="en-GB"/>
+        </w:rPr>
+      </w:pPr>
+      <w:r>
+        <w:rPr>
+          <w:b/>
+          <w:sz w:val="32"/>
           <w:lang w:val="en-GB"/>
         </w:rPr>
         <w:t>Navigation</w:t>
@@ -27,7 +195,21 @@
         <w:rPr>
           <w:lang w:val="en-GB"/>
         </w:rPr>
-        <w:t xml:space="preserve">Choose </w:t>
+        <w:t>The web scraper mimics the actions of a user.  The first thing the user must do is choose an “</w:t>
+      </w:r>
+      <w:proofErr w:type="spellStart"/>
+      <w:r>
+        <w:rPr>
+          <w:lang w:val="en-GB"/>
+        </w:rPr>
+        <w:t>outcode</w:t>
+      </w:r>
+      <w:proofErr w:type="spellEnd"/>
+      <w:r>
+        <w:rPr>
+          <w:lang w:val="en-GB"/>
+        </w:rPr>
+        <w:t xml:space="preserve">”.  In the UK, </w:t>
       </w:r>
       <w:proofErr w:type="gramStart"/>
       <w:r>
@@ -49,7 +231,7 @@
         <w:rPr>
           <w:lang w:val="en-GB"/>
         </w:rPr>
-        <w:t>:</w:t>
+        <w:t xml:space="preserve"> is the 3- or 4- digit prefix of a full postcode.</w:t>
       </w:r>
     </w:p>
     <w:p>
@@ -78,7 +260,7 @@
                     <pic:cNvPicPr/>
                   </pic:nvPicPr>
                   <pic:blipFill>
-                    <a:blip r:embed="rId5"/>
+                    <a:blip r:embed="rId7"/>
                     <a:stretch>
                       <a:fillRect/>
                     </a:stretch>
@@ -109,7 +291,41 @@
         <w:rPr>
           <w:lang w:val="en-GB"/>
         </w:rPr>
-        <w:t>You will be presented with a search screen:</w:t>
+        <w:t xml:space="preserve">The user is then </w:t>
+      </w:r>
+      <w:proofErr w:type="gramStart"/>
+      <w:r>
+        <w:rPr>
+          <w:lang w:val="en-GB"/>
+        </w:rPr>
+        <w:t>be</w:t>
+      </w:r>
+      <w:proofErr w:type="gramEnd"/>
+      <w:r>
+        <w:rPr>
+          <w:lang w:val="en-GB"/>
+        </w:rPr>
+        <w:t xml:space="preserve"> presented with a search screen</w:t>
+      </w:r>
+      <w:r>
+        <w:rPr>
+          <w:lang w:val="en-GB"/>
+        </w:rPr>
+        <w:t xml:space="preserve"> for that </w:t>
+      </w:r>
+      <w:proofErr w:type="spellStart"/>
+      <w:r>
+        <w:rPr>
+          <w:lang w:val="en-GB"/>
+        </w:rPr>
+        <w:t>outcode</w:t>
+      </w:r>
+      <w:proofErr w:type="spellEnd"/>
+      <w:r>
+        <w:rPr>
+          <w:lang w:val="en-GB"/>
+        </w:rPr>
+        <w:t>:</w:t>
       </w:r>
     </w:p>
     <w:p>
@@ -138,7 +354,7 @@
                     <pic:cNvPicPr/>
                   </pic:nvPicPr>
                   <pic:blipFill>
-                    <a:blip r:embed="rId6"/>
+                    <a:blip r:embed="rId8"/>
                     <a:stretch>
                       <a:fillRect/>
                     </a:stretch>
@@ -169,7 +385,25 @@
         <w:rPr>
           <w:lang w:val="en-GB"/>
         </w:rPr>
-        <w:t xml:space="preserve">Choose not to enter any filters.  Do not check ‘Let Agreed’ properties as this will introduce some bias as we don’t know what </w:t>
+        <w:t>We c</w:t>
+      </w:r>
+      <w:r>
+        <w:rPr>
+          <w:lang w:val="en-GB"/>
+        </w:rPr>
+        <w:t xml:space="preserve">hoose not to enter any filters.  </w:t>
+      </w:r>
+      <w:r>
+        <w:rPr>
+          <w:lang w:val="en-GB"/>
+        </w:rPr>
+        <w:t>We d</w:t>
+      </w:r>
+      <w:r>
+        <w:rPr>
+          <w:lang w:val="en-GB"/>
+        </w:rPr>
+        <w:t xml:space="preserve">o not check ‘Let Agreed’ properties as this will introduce some bias as we don’t know what </w:t>
       </w:r>
       <w:proofErr w:type="spellStart"/>
       <w:r>
@@ -183,20 +417,50 @@
         <w:rPr>
           <w:lang w:val="en-GB"/>
         </w:rPr>
-        <w:t xml:space="preserve"> will choose to show and not show here.  We limit ourselves to properties that are not yet let agreed, i.e. those that are still available.</w:t>
-      </w:r>
-    </w:p>
-    <w:p>
-      <w:pPr>
-        <w:rPr>
-          <w:lang w:val="en-GB"/>
-        </w:rPr>
-      </w:pPr>
-      <w:r>
-        <w:rPr>
-          <w:lang w:val="en-GB"/>
-        </w:rPr>
-        <w:t>Upon clicking ‘Find Properties’, a user is</w:t>
+        <w:t xml:space="preserve"> will choose to show and not show here.  </w:t>
+      </w:r>
+      <w:r>
+        <w:rPr>
+          <w:lang w:val="en-GB"/>
+        </w:rPr>
+        <w:t>So w</w:t>
+      </w:r>
+      <w:r>
+        <w:rPr>
+          <w:lang w:val="en-GB"/>
+        </w:rPr>
+        <w:t xml:space="preserve">e limit ourselves to properties that are not yet let agreed, i.e. </w:t>
+      </w:r>
+      <w:r>
+        <w:rPr>
+          <w:lang w:val="en-GB"/>
+        </w:rPr>
+        <w:t xml:space="preserve">just </w:t>
+      </w:r>
+      <w:r>
+        <w:rPr>
+          <w:lang w:val="en-GB"/>
+        </w:rPr>
+        <w:t>those that are still available.</w:t>
+      </w:r>
+    </w:p>
+    <w:p>
+      <w:pPr>
+        <w:rPr>
+          <w:lang w:val="en-GB"/>
+        </w:rPr>
+      </w:pPr>
+      <w:r>
+        <w:rPr>
+          <w:lang w:val="en-GB"/>
+        </w:rPr>
+        <w:t xml:space="preserve">Upon clicking ‘Find Properties’, </w:t>
+      </w:r>
+      <w:r>
+        <w:rPr>
+          <w:lang w:val="en-GB"/>
+        </w:rPr>
+        <w:t>we are</w:t>
       </w:r>
       <w:r>
         <w:rPr>
@@ -211,7 +475,7 @@
           <w:lang w:val="en-GB"/>
         </w:rPr>
       </w:pPr>
-      <w:hyperlink r:id="rId7" w:history="1">
+      <w:hyperlink r:id="rId9" w:history="1">
         <w:r>
           <w:rPr>
             <w:rStyle w:val="Hyperlink"/>
@@ -252,439 +516,485 @@
           <w:lang w:val="en-GB"/>
         </w:rPr>
       </w:pPr>
-      <w:hyperlink r:id="rId8" w:history="1">
+      <w:hyperlink r:id="rId10" w:history="1">
         <w:r>
           <w:rPr>
             <w:rStyle w:val="Hyperlink"/>
             <w:lang w:val="en-GB"/>
           </w:rPr>
-          <w:t>http://www.rightmove.co.uk/property-to-rent/find.html?searchType=RENT&amp;locationIdentifier=OUTCODE%5E520</w:t>
+          <w:t>http://www.rightmove.co.uk/property-to-rent/find.html?</w:t>
         </w:r>
-      </w:hyperlink>
-    </w:p>
-    <w:p>
-      <w:pPr>
-        <w:rPr>
-          <w:lang w:val="en-GB"/>
-        </w:rPr>
-      </w:pPr>
-      <w:r>
-        <w:rPr>
-          <w:lang w:val="en-GB"/>
-        </w:rPr>
-        <w:t xml:space="preserve">Note that </w:t>
-      </w:r>
-      <w:proofErr w:type="gramStart"/>
-      <w:r>
-        <w:rPr>
-          <w:lang w:val="en-GB"/>
-        </w:rPr>
-        <w:t xml:space="preserve">the </w:t>
-      </w:r>
-      <w:proofErr w:type="spellStart"/>
-      <w:r>
-        <w:rPr>
-          <w:lang w:val="en-GB"/>
-        </w:rPr>
-        <w:t>outcode</w:t>
-      </w:r>
-      <w:proofErr w:type="spellEnd"/>
-      <w:proofErr w:type="gramEnd"/>
-      <w:r>
-        <w:rPr>
-          <w:lang w:val="en-GB"/>
-        </w:rPr>
-        <w:t xml:space="preserve"> has been converted </w:t>
-      </w:r>
-      <w:r>
-        <w:rPr>
-          <w:lang w:val="en-GB"/>
-        </w:rPr>
-        <w:t xml:space="preserve">by the website </w:t>
-      </w:r>
-      <w:r>
-        <w:rPr>
-          <w:lang w:val="en-GB"/>
-        </w:rPr>
-        <w:t xml:space="preserve">from CO7 to 520.  520 is </w:t>
-      </w:r>
-      <w:proofErr w:type="spellStart"/>
-      <w:r>
-        <w:rPr>
-          <w:lang w:val="en-GB"/>
-        </w:rPr>
-        <w:t>RightMove’s</w:t>
-      </w:r>
-      <w:proofErr w:type="spellEnd"/>
-      <w:r>
-        <w:rPr>
-          <w:lang w:val="en-GB"/>
-        </w:rPr>
-        <w:t xml:space="preserve"> internal ID for th</w:t>
-      </w:r>
-      <w:r>
-        <w:rPr>
-          <w:lang w:val="en-GB"/>
-        </w:rPr>
-        <w:t>e</w:t>
-      </w:r>
-      <w:r>
-        <w:rPr>
-          <w:lang w:val="en-GB"/>
-        </w:rPr>
-        <w:t xml:space="preserve"> </w:t>
-      </w:r>
-      <w:proofErr w:type="spellStart"/>
-      <w:r>
-        <w:rPr>
-          <w:lang w:val="en-GB"/>
-        </w:rPr>
-        <w:t>outcode</w:t>
-      </w:r>
-      <w:proofErr w:type="spellEnd"/>
-      <w:r>
-        <w:rPr>
-          <w:lang w:val="en-GB"/>
-        </w:rPr>
-        <w:t xml:space="preserve"> CO7,</w:t>
-      </w:r>
-      <w:r>
-        <w:rPr>
-          <w:lang w:val="en-GB"/>
-        </w:rPr>
-        <w:t xml:space="preserve"> and the only ways to discover the mappings between </w:t>
-      </w:r>
-      <w:proofErr w:type="spellStart"/>
-      <w:r>
-        <w:rPr>
-          <w:lang w:val="en-GB"/>
-        </w:rPr>
-        <w:t>outcodes</w:t>
-      </w:r>
-      <w:proofErr w:type="spellEnd"/>
-      <w:r>
-        <w:rPr>
-          <w:lang w:val="en-GB"/>
-        </w:rPr>
-        <w:t xml:space="preserve"> and the internal IDs for </w:t>
-      </w:r>
-      <w:proofErr w:type="gramStart"/>
-      <w:r>
-        <w:rPr>
-          <w:lang w:val="en-GB"/>
-        </w:rPr>
-        <w:t>t</w:t>
-      </w:r>
-      <w:r>
-        <w:rPr>
-          <w:lang w:val="en-GB"/>
-        </w:rPr>
-        <w:t xml:space="preserve">he </w:t>
-      </w:r>
-      <w:r>
-        <w:rPr>
-          <w:lang w:val="en-GB"/>
-        </w:rPr>
-        <w:t>is</w:t>
-      </w:r>
-      <w:proofErr w:type="gramEnd"/>
-      <w:r>
-        <w:rPr>
-          <w:lang w:val="en-GB"/>
-        </w:rPr>
-        <w:t xml:space="preserve"> manual discovery or an automated loop to try them all.  We discovered that the internal IDs </w:t>
-      </w:r>
-      <w:r>
-        <w:rPr>
-          <w:lang w:val="en-GB"/>
-        </w:rPr>
-        <w:t xml:space="preserve">covering the whole of the UK </w:t>
-      </w:r>
-      <w:r>
-        <w:rPr>
-          <w:lang w:val="en-GB"/>
-        </w:rPr>
-        <w:t>ranged from 1 to 2917.</w:t>
-      </w:r>
-    </w:p>
-    <w:p>
-      <w:pPr>
-        <w:rPr>
-          <w:lang w:val="en-GB"/>
-        </w:rPr>
-      </w:pPr>
-      <w:r>
-        <w:rPr>
-          <w:lang w:val="en-GB"/>
-        </w:rPr>
-        <w:t xml:space="preserve">We decided to limit our scope for actual text extraction to the city of Edinburgh.  This corresponds to </w:t>
-      </w:r>
-      <w:proofErr w:type="gramStart"/>
-      <w:r>
-        <w:rPr>
-          <w:lang w:val="en-GB"/>
-        </w:rPr>
-        <w:t xml:space="preserve">the </w:t>
-      </w:r>
-      <w:proofErr w:type="spellStart"/>
-      <w:r>
-        <w:rPr>
-          <w:lang w:val="en-GB"/>
-        </w:rPr>
-        <w:t>outcodes</w:t>
-      </w:r>
-      <w:proofErr w:type="spellEnd"/>
-      <w:proofErr w:type="gramEnd"/>
-      <w:r>
-        <w:rPr>
-          <w:lang w:val="en-GB"/>
-        </w:rPr>
-        <w:t xml:space="preserve"> EH1 through EH17.  The </w:t>
-      </w:r>
-      <w:proofErr w:type="spellStart"/>
-      <w:r>
-        <w:rPr>
-          <w:lang w:val="en-GB"/>
-        </w:rPr>
-        <w:t>RightMove</w:t>
-      </w:r>
-      <w:proofErr w:type="spellEnd"/>
-      <w:r>
-        <w:rPr>
-          <w:lang w:val="en-GB"/>
-        </w:rPr>
-        <w:t xml:space="preserve"> internal IDs for these </w:t>
-      </w:r>
-      <w:proofErr w:type="spellStart"/>
-      <w:r>
-        <w:rPr>
-          <w:lang w:val="en-GB"/>
-        </w:rPr>
-        <w:t>outcodes</w:t>
-      </w:r>
-      <w:proofErr w:type="spellEnd"/>
-      <w:r>
-        <w:rPr>
-          <w:lang w:val="en-GB"/>
-        </w:rPr>
-        <w:t xml:space="preserve">, in order, are 793, 804, </w:t>
-      </w:r>
-      <w:r>
-        <w:rPr>
-          <w:lang w:val="en-GB"/>
-        </w:rPr>
-        <w:t>815</w:t>
-      </w:r>
-      <w:r>
-        <w:rPr>
-          <w:lang w:val="en-GB"/>
-        </w:rPr>
-        <w:t xml:space="preserve">, </w:t>
-      </w:r>
-      <w:r>
-        <w:rPr>
-          <w:lang w:val="en-GB"/>
-        </w:rPr>
-        <w:lastRenderedPageBreak/>
-        <w:t>826</w:t>
-      </w:r>
-      <w:r>
-        <w:rPr>
-          <w:lang w:val="en-GB"/>
-        </w:rPr>
-        <w:t xml:space="preserve">, </w:t>
-      </w:r>
-      <w:r>
-        <w:rPr>
-          <w:lang w:val="en-GB"/>
-        </w:rPr>
-        <w:t>837</w:t>
-      </w:r>
-      <w:r>
-        <w:rPr>
-          <w:lang w:val="en-GB"/>
-        </w:rPr>
-        <w:t xml:space="preserve">, </w:t>
-      </w:r>
-      <w:r>
-        <w:rPr>
-          <w:lang w:val="en-GB"/>
-        </w:rPr>
-        <w:t>843</w:t>
-      </w:r>
-      <w:r>
-        <w:rPr>
-          <w:lang w:val="en-GB"/>
-        </w:rPr>
-        <w:t>,</w:t>
-      </w:r>
-      <w:r>
-        <w:rPr>
-          <w:lang w:val="en-GB"/>
-        </w:rPr>
-        <w:t xml:space="preserve"> 844</w:t>
-      </w:r>
-      <w:r>
-        <w:rPr>
-          <w:lang w:val="en-GB"/>
-        </w:rPr>
-        <w:t>,</w:t>
-      </w:r>
-      <w:r>
-        <w:rPr>
-          <w:lang w:val="en-GB"/>
-        </w:rPr>
-        <w:t xml:space="preserve"> 845</w:t>
-      </w:r>
-      <w:r>
-        <w:rPr>
-          <w:lang w:val="en-GB"/>
-        </w:rPr>
-        <w:t xml:space="preserve">, </w:t>
-      </w:r>
-      <w:r>
-        <w:rPr>
-          <w:lang w:val="en-GB"/>
-        </w:rPr>
-        <w:t>846</w:t>
-      </w:r>
-      <w:r>
-        <w:rPr>
-          <w:lang w:val="en-GB"/>
-        </w:rPr>
-        <w:t xml:space="preserve">, </w:t>
-      </w:r>
-      <w:r>
-        <w:rPr>
-          <w:lang w:val="en-GB"/>
-        </w:rPr>
-        <w:t>794</w:t>
-      </w:r>
-      <w:r>
-        <w:rPr>
-          <w:lang w:val="en-GB"/>
-        </w:rPr>
-        <w:t xml:space="preserve">, </w:t>
-      </w:r>
-      <w:r>
-        <w:rPr>
-          <w:lang w:val="en-GB"/>
-        </w:rPr>
-        <w:t>795</w:t>
-      </w:r>
-      <w:r>
-        <w:rPr>
-          <w:lang w:val="en-GB"/>
-        </w:rPr>
-        <w:t xml:space="preserve">, </w:t>
-      </w:r>
-      <w:r>
-        <w:rPr>
-          <w:lang w:val="en-GB"/>
-        </w:rPr>
-        <w:t>796</w:t>
-      </w:r>
-      <w:r>
-        <w:rPr>
-          <w:lang w:val="en-GB"/>
-        </w:rPr>
-        <w:t xml:space="preserve">, </w:t>
-      </w:r>
-      <w:r>
-        <w:rPr>
-          <w:lang w:val="en-GB"/>
-        </w:rPr>
-        <w:t>797</w:t>
-      </w:r>
-      <w:r>
-        <w:rPr>
-          <w:lang w:val="en-GB"/>
-        </w:rPr>
-        <w:t xml:space="preserve">, </w:t>
-      </w:r>
-      <w:r>
-        <w:rPr>
-          <w:lang w:val="en-GB"/>
-        </w:rPr>
-        <w:t>798</w:t>
-      </w:r>
-      <w:r>
-        <w:rPr>
-          <w:lang w:val="en-GB"/>
-        </w:rPr>
-        <w:t xml:space="preserve">, </w:t>
-      </w:r>
-      <w:r>
-        <w:rPr>
-          <w:lang w:val="en-GB"/>
-        </w:rPr>
-        <w:t>799</w:t>
-      </w:r>
-      <w:r>
-        <w:rPr>
-          <w:lang w:val="en-GB"/>
-        </w:rPr>
-        <w:t xml:space="preserve">, </w:t>
-      </w:r>
-      <w:r>
-        <w:rPr>
-          <w:lang w:val="en-GB"/>
-        </w:rPr>
-        <w:t>800</w:t>
-      </w:r>
-      <w:r>
-        <w:rPr>
-          <w:lang w:val="en-GB"/>
-        </w:rPr>
-        <w:t xml:space="preserve">, </w:t>
-      </w:r>
-      <w:proofErr w:type="gramStart"/>
-      <w:r>
-        <w:rPr>
-          <w:lang w:val="en-GB"/>
-        </w:rPr>
-        <w:t>801</w:t>
-      </w:r>
-      <w:proofErr w:type="gramEnd"/>
-      <w:r>
-        <w:rPr>
-          <w:lang w:val="en-GB"/>
-        </w:rPr>
-        <w:t>.  We use these internal IDs to construct new URL’s to get lists of search results.</w:t>
-      </w:r>
-    </w:p>
-    <w:p>
-      <w:pPr>
-        <w:rPr>
-          <w:lang w:val="en-GB"/>
-        </w:rPr>
-      </w:pPr>
-      <w:r>
-        <w:rPr>
-          <w:lang w:val="en-GB"/>
-        </w:rPr>
-        <w:t xml:space="preserve">We further modify the URL to get as many results as </w:t>
-      </w:r>
-      <w:r>
-        <w:rPr>
-          <w:lang w:val="en-GB"/>
-        </w:rPr>
-        <w:t>permitted on a single page.  The website offers users the option to see 10, 20, or 50 properties on a page.  Unfortunately, we are not able to enter a number larger than 50.</w:t>
-      </w:r>
-    </w:p>
-    <w:p>
-      <w:pPr>
-        <w:rPr>
-          <w:lang w:val="en-GB"/>
-        </w:rPr>
-      </w:pPr>
-      <w:hyperlink r:id="rId9" w:history="1">
         <w:r>
           <w:rPr>
             <w:rStyle w:val="Hyperlink"/>
             <w:lang w:val="en-GB"/>
           </w:rPr>
-          <w:t>http://www.rightmove.co.uk/property-to-rent/find.html?locationIdentifier=OUTCODE%5E801</w:t>
+          <w:t xml:space="preserve"> </w:t>
+        </w:r>
+        <w:proofErr w:type="spellStart"/>
+        <w:r>
+          <w:rPr>
+            <w:rStyle w:val="Hyperlink"/>
+            <w:lang w:val="en-GB"/>
+          </w:rPr>
+          <w:t>locationIdentifier</w:t>
+        </w:r>
+        <w:proofErr w:type="spellEnd"/>
+        <w:r>
+          <w:rPr>
+            <w:rStyle w:val="Hyperlink"/>
+            <w:lang w:val="en-GB"/>
+          </w:rPr>
+          <w:t>=OUTCODE%5E520</w:t>
+        </w:r>
+      </w:hyperlink>
+    </w:p>
+    <w:p>
+      <w:pPr>
+        <w:rPr>
+          <w:lang w:val="en-GB"/>
+        </w:rPr>
+      </w:pPr>
+      <w:r>
+        <w:rPr>
+          <w:lang w:val="en-GB"/>
+        </w:rPr>
+        <w:t xml:space="preserve">This is the format of URL that the scraper uses to extract pages of search results.  </w:t>
+      </w:r>
+      <w:r>
+        <w:rPr>
+          <w:lang w:val="en-GB"/>
+        </w:rPr>
+        <w:t xml:space="preserve">Note that </w:t>
+      </w:r>
+      <w:proofErr w:type="gramStart"/>
+      <w:r>
+        <w:rPr>
+          <w:lang w:val="en-GB"/>
+        </w:rPr>
+        <w:t xml:space="preserve">the </w:t>
+      </w:r>
+      <w:proofErr w:type="spellStart"/>
+      <w:r>
+        <w:rPr>
+          <w:lang w:val="en-GB"/>
+        </w:rPr>
+        <w:t>outcode</w:t>
+      </w:r>
+      <w:proofErr w:type="spellEnd"/>
+      <w:proofErr w:type="gramEnd"/>
+      <w:r>
+        <w:rPr>
+          <w:lang w:val="en-GB"/>
+        </w:rPr>
+        <w:t xml:space="preserve"> has been converted </w:t>
+      </w:r>
+      <w:r>
+        <w:rPr>
+          <w:lang w:val="en-GB"/>
+        </w:rPr>
+        <w:t xml:space="preserve">by the website </w:t>
+      </w:r>
+      <w:r>
+        <w:rPr>
+          <w:lang w:val="en-GB"/>
+        </w:rPr>
+        <w:t xml:space="preserve">from CO7 to 520.  520 is </w:t>
+      </w:r>
+      <w:proofErr w:type="spellStart"/>
+      <w:r>
+        <w:rPr>
+          <w:lang w:val="en-GB"/>
+        </w:rPr>
+        <w:t>RightMove’s</w:t>
+      </w:r>
+      <w:proofErr w:type="spellEnd"/>
+      <w:r>
+        <w:rPr>
+          <w:lang w:val="en-GB"/>
+        </w:rPr>
+        <w:t xml:space="preserve"> internal ID for th</w:t>
+      </w:r>
+      <w:r>
+        <w:rPr>
+          <w:lang w:val="en-GB"/>
+        </w:rPr>
+        <w:t>e</w:t>
+      </w:r>
+      <w:r>
+        <w:rPr>
+          <w:lang w:val="en-GB"/>
+        </w:rPr>
+        <w:t xml:space="preserve"> </w:t>
+      </w:r>
+      <w:proofErr w:type="spellStart"/>
+      <w:r>
+        <w:rPr>
+          <w:lang w:val="en-GB"/>
+        </w:rPr>
+        <w:t>outcode</w:t>
+      </w:r>
+      <w:proofErr w:type="spellEnd"/>
+      <w:r>
+        <w:rPr>
+          <w:lang w:val="en-GB"/>
+        </w:rPr>
+        <w:t xml:space="preserve"> CO7,</w:t>
+      </w:r>
+      <w:r>
+        <w:rPr>
+          <w:lang w:val="en-GB"/>
+        </w:rPr>
+        <w:t xml:space="preserve"> and the only ways to discover the mappings between </w:t>
+      </w:r>
+      <w:proofErr w:type="spellStart"/>
+      <w:r>
+        <w:rPr>
+          <w:lang w:val="en-GB"/>
+        </w:rPr>
+        <w:t>outcodes</w:t>
+      </w:r>
+      <w:proofErr w:type="spellEnd"/>
+      <w:r>
+        <w:rPr>
+          <w:lang w:val="en-GB"/>
+        </w:rPr>
+        <w:t xml:space="preserve"> and the internal IDs </w:t>
+      </w:r>
+      <w:r>
+        <w:rPr>
+          <w:lang w:val="en-GB"/>
+        </w:rPr>
+        <w:t>is</w:t>
+      </w:r>
+      <w:r>
+        <w:rPr>
+          <w:lang w:val="en-GB"/>
+        </w:rPr>
+        <w:t xml:space="preserve"> manual discovery or an automated loop to try them all.  We discovered that the internal IDs </w:t>
+      </w:r>
+      <w:r>
+        <w:rPr>
+          <w:lang w:val="en-GB"/>
+        </w:rPr>
+        <w:t xml:space="preserve">covering the whole of the UK </w:t>
+      </w:r>
+      <w:r>
+        <w:rPr>
+          <w:lang w:val="en-GB"/>
+        </w:rPr>
+        <w:t>ranged from 1 to 2917.</w:t>
+      </w:r>
+    </w:p>
+    <w:p>
+      <w:pPr>
+        <w:rPr>
+          <w:lang w:val="en-GB"/>
+        </w:rPr>
+      </w:pPr>
+      <w:r>
+        <w:rPr>
+          <w:lang w:val="en-GB"/>
+        </w:rPr>
+        <w:t>To scrape the entire UK would take approximately a week and would not be likely to add a lot of intuition to this exercise.</w:t>
+      </w:r>
+      <w:r>
+        <w:rPr>
+          <w:lang w:val="en-GB"/>
+        </w:rPr>
+        <w:t xml:space="preserve">  Therefore, we</w:t>
+      </w:r>
+      <w:r>
+        <w:rPr>
+          <w:lang w:val="en-GB"/>
+        </w:rPr>
+        <w:t xml:space="preserve"> decided to limit our scope for actual text extraction to the city of Edinburgh.  This corresponds to </w:t>
+      </w:r>
+      <w:proofErr w:type="gramStart"/>
+      <w:r>
+        <w:rPr>
+          <w:lang w:val="en-GB"/>
+        </w:rPr>
+        <w:t xml:space="preserve">the </w:t>
+      </w:r>
+      <w:proofErr w:type="spellStart"/>
+      <w:r>
+        <w:rPr>
+          <w:lang w:val="en-GB"/>
+        </w:rPr>
+        <w:t>outcodes</w:t>
+      </w:r>
+      <w:proofErr w:type="spellEnd"/>
+      <w:proofErr w:type="gramEnd"/>
+      <w:r>
+        <w:rPr>
+          <w:lang w:val="en-GB"/>
+        </w:rPr>
+        <w:t xml:space="preserve"> EH1 through EH17.  The </w:t>
+      </w:r>
+      <w:proofErr w:type="spellStart"/>
+      <w:r>
+        <w:rPr>
+          <w:lang w:val="en-GB"/>
+        </w:rPr>
+        <w:t>RightMove</w:t>
+      </w:r>
+      <w:proofErr w:type="spellEnd"/>
+      <w:r>
+        <w:rPr>
+          <w:lang w:val="en-GB"/>
+        </w:rPr>
+        <w:t xml:space="preserve"> internal IDs for these </w:t>
+      </w:r>
+      <w:proofErr w:type="spellStart"/>
+      <w:r>
+        <w:rPr>
+          <w:lang w:val="en-GB"/>
+        </w:rPr>
+        <w:t>outcodes</w:t>
+      </w:r>
+      <w:proofErr w:type="spellEnd"/>
+      <w:r>
+        <w:rPr>
+          <w:lang w:val="en-GB"/>
+        </w:rPr>
+        <w:t xml:space="preserve">, in order, are 793, 804, </w:t>
+      </w:r>
+      <w:r>
+        <w:rPr>
+          <w:lang w:val="en-GB"/>
+        </w:rPr>
+        <w:t>815</w:t>
+      </w:r>
+      <w:r>
+        <w:rPr>
+          <w:lang w:val="en-GB"/>
+        </w:rPr>
+        <w:t xml:space="preserve">, </w:t>
+      </w:r>
+      <w:r>
+        <w:rPr>
+          <w:lang w:val="en-GB"/>
+        </w:rPr>
+        <w:t>826</w:t>
+      </w:r>
+      <w:r>
+        <w:rPr>
+          <w:lang w:val="en-GB"/>
+        </w:rPr>
+        <w:t xml:space="preserve">, </w:t>
+      </w:r>
+      <w:r>
+        <w:rPr>
+          <w:lang w:val="en-GB"/>
+        </w:rPr>
+        <w:t>837</w:t>
+      </w:r>
+      <w:r>
+        <w:rPr>
+          <w:lang w:val="en-GB"/>
+        </w:rPr>
+        <w:t xml:space="preserve">, </w:t>
+      </w:r>
+      <w:r>
+        <w:rPr>
+          <w:lang w:val="en-GB"/>
+        </w:rPr>
+        <w:t>843</w:t>
+      </w:r>
+      <w:r>
+        <w:rPr>
+          <w:lang w:val="en-GB"/>
+        </w:rPr>
+        <w:t>,</w:t>
+      </w:r>
+      <w:r>
+        <w:rPr>
+          <w:lang w:val="en-GB"/>
+        </w:rPr>
+        <w:t xml:space="preserve"> 844</w:t>
+      </w:r>
+      <w:r>
+        <w:rPr>
+          <w:lang w:val="en-GB"/>
+        </w:rPr>
+        <w:t>,</w:t>
+      </w:r>
+      <w:r>
+        <w:rPr>
+          <w:lang w:val="en-GB"/>
+        </w:rPr>
+        <w:t xml:space="preserve"> 845</w:t>
+      </w:r>
+      <w:r>
+        <w:rPr>
+          <w:lang w:val="en-GB"/>
+        </w:rPr>
+        <w:t xml:space="preserve">, </w:t>
+      </w:r>
+      <w:r>
+        <w:rPr>
+          <w:lang w:val="en-GB"/>
+        </w:rPr>
+        <w:t>846</w:t>
+      </w:r>
+      <w:r>
+        <w:rPr>
+          <w:lang w:val="en-GB"/>
+        </w:rPr>
+        <w:t xml:space="preserve">, </w:t>
+      </w:r>
+      <w:r>
+        <w:rPr>
+          <w:lang w:val="en-GB"/>
+        </w:rPr>
+        <w:t>794</w:t>
+      </w:r>
+      <w:r>
+        <w:rPr>
+          <w:lang w:val="en-GB"/>
+        </w:rPr>
+        <w:t xml:space="preserve">, </w:t>
+      </w:r>
+      <w:r>
+        <w:rPr>
+          <w:lang w:val="en-GB"/>
+        </w:rPr>
+        <w:t>795</w:t>
+      </w:r>
+      <w:r>
+        <w:rPr>
+          <w:lang w:val="en-GB"/>
+        </w:rPr>
+        <w:t xml:space="preserve">, </w:t>
+      </w:r>
+      <w:r>
+        <w:rPr>
+          <w:lang w:val="en-GB"/>
+        </w:rPr>
+        <w:t>796</w:t>
+      </w:r>
+      <w:r>
+        <w:rPr>
+          <w:lang w:val="en-GB"/>
+        </w:rPr>
+        <w:t xml:space="preserve">, </w:t>
+      </w:r>
+      <w:r>
+        <w:rPr>
+          <w:lang w:val="en-GB"/>
+        </w:rPr>
+        <w:t>797</w:t>
+      </w:r>
+      <w:r>
+        <w:rPr>
+          <w:lang w:val="en-GB"/>
+        </w:rPr>
+        <w:t xml:space="preserve">, </w:t>
+      </w:r>
+      <w:r>
+        <w:rPr>
+          <w:lang w:val="en-GB"/>
+        </w:rPr>
+        <w:t>798</w:t>
+      </w:r>
+      <w:r>
+        <w:rPr>
+          <w:lang w:val="en-GB"/>
+        </w:rPr>
+        <w:t xml:space="preserve">, </w:t>
+      </w:r>
+      <w:r>
+        <w:rPr>
+          <w:lang w:val="en-GB"/>
+        </w:rPr>
+        <w:t>799</w:t>
+      </w:r>
+      <w:r>
+        <w:rPr>
+          <w:lang w:val="en-GB"/>
+        </w:rPr>
+        <w:t xml:space="preserve">, </w:t>
+      </w:r>
+      <w:r>
+        <w:rPr>
+          <w:lang w:val="en-GB"/>
+        </w:rPr>
+        <w:t>800</w:t>
+      </w:r>
+      <w:r>
+        <w:rPr>
+          <w:lang w:val="en-GB"/>
+        </w:rPr>
+        <w:t xml:space="preserve">, </w:t>
+      </w:r>
+      <w:proofErr w:type="gramStart"/>
+      <w:r>
+        <w:rPr>
+          <w:lang w:val="en-GB"/>
+        </w:rPr>
+        <w:t>801</w:t>
+      </w:r>
+      <w:proofErr w:type="gramEnd"/>
+      <w:r>
+        <w:rPr>
+          <w:lang w:val="en-GB"/>
+        </w:rPr>
+        <w:t>.  We use these internal IDs to construct new URL’s to get lists of search results.</w:t>
+      </w:r>
+    </w:p>
+    <w:p>
+      <w:pPr>
+        <w:rPr>
+          <w:lang w:val="en-GB"/>
+        </w:rPr>
+      </w:pPr>
+      <w:r>
+        <w:rPr>
+          <w:lang w:val="en-GB"/>
+        </w:rPr>
+        <w:t xml:space="preserve">We further modify the URL to get as many results as </w:t>
+      </w:r>
+      <w:r>
+        <w:rPr>
+          <w:lang w:val="en-GB"/>
+        </w:rPr>
+        <w:t>permitted on a single page.  The website offers users the option to see 10, 20, or 50 properties on a page.  Unfortunately, we are not able to enter a number larger than 50.</w:t>
+      </w:r>
+    </w:p>
+    <w:p>
+      <w:pPr>
+        <w:rPr>
+          <w:lang w:val="en-GB"/>
+        </w:rPr>
+      </w:pPr>
+      <w:hyperlink r:id="rId11" w:history="1">
+        <w:r>
+          <w:rPr>
+            <w:rStyle w:val="Hyperlink"/>
+            <w:lang w:val="en-GB"/>
+          </w:rPr>
+          <w:t>http://www.rightmove.co.uk/property-to-rent/find.html?</w:t>
+        </w:r>
+        <w:r>
+          <w:rPr>
+            <w:lang w:val="en-GB"/>
+          </w:rPr>
+          <w:t xml:space="preserve"> </w:t>
+        </w:r>
+        <w:r>
+          <w:rPr>
+            <w:rStyle w:val="Hyperlink"/>
+            <w:lang w:val="en-GB"/>
+          </w:rPr>
+          <w:t>searchType=RENT&amp;</w:t>
+        </w:r>
+        <w:r>
+          <w:rPr>
+            <w:rStyle w:val="Hyperlink"/>
+            <w:lang w:val="en-GB"/>
+          </w:rPr>
+          <w:t>locationIdentifier=OUTCODE%5E801</w:t>
         </w:r>
         <w:r>
           <w:rPr>
@@ -706,7 +1016,19 @@
         <w:rPr>
           <w:lang w:val="en-GB"/>
         </w:rPr>
-        <w:t>As a user executing this query, we see a page of results that look like this:</w:t>
+        <w:t>As a user executing this query, we see a page of</w:t>
+      </w:r>
+      <w:r>
+        <w:rPr>
+          <w:lang w:val="en-GB"/>
+        </w:rPr>
+        <w:t xml:space="preserve"> (up to 500)</w:t>
+      </w:r>
+      <w:r>
+        <w:rPr>
+          <w:lang w:val="en-GB"/>
+        </w:rPr>
+        <w:t xml:space="preserve"> results that look like this:</w:t>
       </w:r>
     </w:p>
     <w:p>
@@ -735,7 +1057,7 @@
                     <pic:cNvPicPr/>
                   </pic:nvPicPr>
                   <pic:blipFill>
-                    <a:blip r:embed="rId10"/>
+                    <a:blip r:embed="rId12"/>
                     <a:stretch>
                       <a:fillRect/>
                     </a:stretch>
@@ -779,6 +1101,7 @@
         <w:rPr>
           <w:noProof/>
         </w:rPr>
+        <w:lastRenderedPageBreak/>
         <w:drawing>
           <wp:inline distT="0" distB="0" distL="0" distR="0" wp14:anchorId="27B86229" wp14:editId="679A8819">
             <wp:extent cx="2286000" cy="274320"/>
@@ -795,7 +1118,7 @@
                     <pic:cNvPicPr/>
                   </pic:nvPicPr>
                   <pic:blipFill>
-                    <a:blip r:embed="rId11"/>
+                    <a:blip r:embed="rId13"/>
                     <a:stretch>
                       <a:fillRect/>
                     </a:stretch>
@@ -826,16 +1149,52 @@
         <w:rPr>
           <w:lang w:val="en-GB"/>
         </w:rPr>
-        <w:t>The web scraper must simulate clicking through to the last page.  This is done by further modifying the URL.  The query element index specifies the starting index of the first ad on the page.  So we request indexes 0, 50, 100, etc.  In the URL below, we are requesting the third page of properties.</w:t>
-      </w:r>
-    </w:p>
-    <w:p>
-      <w:pPr>
-        <w:rPr>
-          <w:lang w:val="en-GB"/>
-        </w:rPr>
-      </w:pPr>
-      <w:hyperlink r:id="rId12" w:history="1">
+        <w:t xml:space="preserve">The web scraper must simulate clicking through </w:t>
+      </w:r>
+      <w:r>
+        <w:rPr>
+          <w:lang w:val="en-GB"/>
+        </w:rPr>
+        <w:t xml:space="preserve">each page of results </w:t>
+      </w:r>
+      <w:r>
+        <w:rPr>
+          <w:lang w:val="en-GB"/>
+        </w:rPr>
+        <w:t xml:space="preserve">to the last page.  This is done by further modifying the URL.  The query element index specifies the starting index of the first ad on the page.  </w:t>
+      </w:r>
+      <w:r>
+        <w:rPr>
+          <w:lang w:val="en-GB"/>
+        </w:rPr>
+        <w:t xml:space="preserve">As we are permitted a maximum of 50 results per page, </w:t>
+      </w:r>
+      <w:r>
+        <w:rPr>
+          <w:lang w:val="en-GB"/>
+        </w:rPr>
+        <w:t>we request indexes 0, 5</w:t>
+      </w:r>
+      <w:r>
+        <w:rPr>
+          <w:lang w:val="en-GB"/>
+        </w:rPr>
+        <w:t>0, 100, etc.  In the URL below, we request</w:t>
+      </w:r>
+      <w:r>
+        <w:rPr>
+          <w:lang w:val="en-GB"/>
+        </w:rPr>
+        <w:t xml:space="preserve"> the third page of properties.</w:t>
+      </w:r>
+    </w:p>
+    <w:p>
+      <w:pPr>
+        <w:rPr>
+          <w:lang w:val="en-GB"/>
+        </w:rPr>
+      </w:pPr>
+      <w:hyperlink r:id="rId14" w:history="1">
         <w:r>
           <w:rPr>
             <w:rStyle w:val="Hyperlink"/>
@@ -863,16 +1222,28 @@
         <w:rPr>
           <w:lang w:val="en-GB"/>
         </w:rPr>
-        <w:t>The first piece of actual “scraping” that is necessary is to extract the ID of each property on a page.  This is embedded in the link under the image and the title of the property.  The property shown above has an ID of 59453477.  We must now “step into” every property on every page of every search query.  To visit the page for the property above, we must use the following URL.</w:t>
-      </w:r>
-    </w:p>
-    <w:p>
-      <w:pPr>
-        <w:rPr>
-          <w:lang w:val="en-GB"/>
-        </w:rPr>
-      </w:pPr>
-      <w:hyperlink r:id="rId13" w:history="1">
+        <w:t xml:space="preserve">The first piece of actual “scraping” that is necessary is to extract the ID of each property on a page.  This is embedded in the link under the image and the title of the property.  The property shown above has an ID of 59453477.  </w:t>
+      </w:r>
+      <w:r>
+        <w:rPr>
+          <w:lang w:val="en-GB"/>
+        </w:rPr>
+        <w:t>Although some relevant property data can be scraped directly from the search results, most is not, and the description is truncated.  Therefore, we</w:t>
+      </w:r>
+      <w:r>
+        <w:rPr>
+          <w:lang w:val="en-GB"/>
+        </w:rPr>
+        <w:t xml:space="preserve"> “step into” every property on every page of every search query.  To visit the page for the property above, we must use the following URL.</w:t>
+      </w:r>
+    </w:p>
+    <w:p>
+      <w:pPr>
+        <w:rPr>
+          <w:lang w:val="en-GB"/>
+        </w:rPr>
+      </w:pPr>
+      <w:hyperlink r:id="rId15" w:history="1">
         <w:r>
           <w:rPr>
             <w:rStyle w:val="Hyperlink"/>
@@ -919,134 +1290,11 @@
         <w:rPr>
           <w:noProof/>
         </w:rPr>
-        <w:lastRenderedPageBreak/>
         <w:drawing>
           <wp:inline distT="0" distB="0" distL="0" distR="0" wp14:anchorId="3F9FB408" wp14:editId="6CCA7158">
             <wp:extent cx="4160520" cy="381000"/>
             <wp:effectExtent l="0" t="0" r="0" b="0"/>
             <wp:docPr id="5" name="Picture 5"/>
-            <wp:cNvGraphicFramePr>
-              <a:graphicFrameLocks xmlns:a="http://schemas.openxmlformats.org/drawingml/2006/main" noChangeAspect="1"/>
-            </wp:cNvGraphicFramePr>
-            <a:graphic xmlns:a="http://schemas.openxmlformats.org/drawingml/2006/main">
-              <a:graphicData uri="http://schemas.openxmlformats.org/drawingml/2006/picture">
-                <pic:pic xmlns:pic="http://schemas.openxmlformats.org/drawingml/2006/picture">
-                  <pic:nvPicPr>
-                    <pic:cNvPr id="0" name=""/>
-                    <pic:cNvPicPr/>
-                  </pic:nvPicPr>
-                  <pic:blipFill>
-                    <a:blip r:embed="rId14"/>
-                    <a:stretch>
-                      <a:fillRect/>
-                    </a:stretch>
-                  </pic:blipFill>
-                  <pic:spPr>
-                    <a:xfrm>
-                      <a:off x="0" y="0"/>
-                      <a:ext cx="4160520" cy="381000"/>
-                    </a:xfrm>
-                    <a:prstGeom prst="rect">
-                      <a:avLst/>
-                    </a:prstGeom>
-                  </pic:spPr>
-                </pic:pic>
-              </a:graphicData>
-            </a:graphic>
-          </wp:inline>
-        </w:drawing>
-      </w:r>
-    </w:p>
-    <w:p>
-      <w:pPr>
-        <w:rPr>
-          <w:lang w:val="en-GB"/>
-        </w:rPr>
-      </w:pPr>
-      <w:r>
-        <w:rPr>
-          <w:lang w:val="en-GB"/>
-        </w:rPr>
-        <w:t>Metadata:</w:t>
-      </w:r>
-    </w:p>
-    <w:p>
-      <w:pPr>
-        <w:ind w:firstLine="720"/>
-        <w:rPr>
-          <w:lang w:val="en-GB"/>
-        </w:rPr>
-      </w:pPr>
-      <w:r>
-        <w:rPr>
-          <w:noProof/>
-        </w:rPr>
-        <w:drawing>
-          <wp:inline distT="0" distB="0" distL="0" distR="0" wp14:anchorId="6040477F" wp14:editId="32D32731">
-            <wp:extent cx="2606040" cy="1638300"/>
-            <wp:effectExtent l="0" t="0" r="3810" b="0"/>
-            <wp:docPr id="6" name="Picture 6"/>
-            <wp:cNvGraphicFramePr>
-              <a:graphicFrameLocks xmlns:a="http://schemas.openxmlformats.org/drawingml/2006/main" noChangeAspect="1"/>
-            </wp:cNvGraphicFramePr>
-            <a:graphic xmlns:a="http://schemas.openxmlformats.org/drawingml/2006/main">
-              <a:graphicData uri="http://schemas.openxmlformats.org/drawingml/2006/picture">
-                <pic:pic xmlns:pic="http://schemas.openxmlformats.org/drawingml/2006/picture">
-                  <pic:nvPicPr>
-                    <pic:cNvPr id="0" name=""/>
-                    <pic:cNvPicPr/>
-                  </pic:nvPicPr>
-                  <pic:blipFill>
-                    <a:blip r:embed="rId15"/>
-                    <a:stretch>
-                      <a:fillRect/>
-                    </a:stretch>
-                  </pic:blipFill>
-                  <pic:spPr>
-                    <a:xfrm>
-                      <a:off x="0" y="0"/>
-                      <a:ext cx="2606040" cy="1638300"/>
-                    </a:xfrm>
-                    <a:prstGeom prst="rect">
-                      <a:avLst/>
-                    </a:prstGeom>
-                  </pic:spPr>
-                </pic:pic>
-              </a:graphicData>
-            </a:graphic>
-          </wp:inline>
-        </w:drawing>
-      </w:r>
-    </w:p>
-    <w:p>
-      <w:pPr>
-        <w:rPr>
-          <w:lang w:val="en-GB"/>
-        </w:rPr>
-      </w:pPr>
-      <w:r>
-        <w:rPr>
-          <w:lang w:val="en-GB"/>
-        </w:rPr>
-        <w:t>Location:</w:t>
-      </w:r>
-    </w:p>
-    <w:p>
-      <w:pPr>
-        <w:ind w:firstLine="720"/>
-        <w:rPr>
-          <w:lang w:val="en-GB"/>
-        </w:rPr>
-      </w:pPr>
-      <w:r>
-        <w:rPr>
-          <w:noProof/>
-        </w:rPr>
-        <w:drawing>
-          <wp:inline distT="0" distB="0" distL="0" distR="0" wp14:anchorId="524FFF0B" wp14:editId="61F8212F">
-            <wp:extent cx="3886200" cy="3352800"/>
-            <wp:effectExtent l="0" t="0" r="0" b="0"/>
-            <wp:docPr id="7" name="Picture 7"/>
             <wp:cNvGraphicFramePr>
               <a:graphicFrameLocks xmlns:a="http://schemas.openxmlformats.org/drawingml/2006/main" noChangeAspect="1"/>
             </wp:cNvGraphicFramePr>
@@ -1066,6 +1314,141 @@
                   <pic:spPr>
                     <a:xfrm>
                       <a:off x="0" y="0"/>
+                      <a:ext cx="4160520" cy="381000"/>
+                    </a:xfrm>
+                    <a:prstGeom prst="rect">
+                      <a:avLst/>
+                    </a:prstGeom>
+                  </pic:spPr>
+                </pic:pic>
+              </a:graphicData>
+            </a:graphic>
+          </wp:inline>
+        </w:drawing>
+      </w:r>
+    </w:p>
+    <w:p>
+      <w:pPr>
+        <w:rPr>
+          <w:lang w:val="en-GB"/>
+        </w:rPr>
+      </w:pPr>
+      <w:r>
+        <w:rPr>
+          <w:lang w:val="en-GB"/>
+        </w:rPr>
+        <w:t>Metadata:</w:t>
+      </w:r>
+    </w:p>
+    <w:p>
+      <w:pPr>
+        <w:ind w:firstLine="720"/>
+        <w:rPr>
+          <w:lang w:val="en-GB"/>
+        </w:rPr>
+      </w:pPr>
+      <w:r>
+        <w:rPr>
+          <w:noProof/>
+        </w:rPr>
+        <w:drawing>
+          <wp:inline distT="0" distB="0" distL="0" distR="0" wp14:anchorId="6040477F" wp14:editId="32D32731">
+            <wp:extent cx="2606040" cy="1638300"/>
+            <wp:effectExtent l="0" t="0" r="3810" b="0"/>
+            <wp:docPr id="6" name="Picture 6"/>
+            <wp:cNvGraphicFramePr>
+              <a:graphicFrameLocks xmlns:a="http://schemas.openxmlformats.org/drawingml/2006/main" noChangeAspect="1"/>
+            </wp:cNvGraphicFramePr>
+            <a:graphic xmlns:a="http://schemas.openxmlformats.org/drawingml/2006/main">
+              <a:graphicData uri="http://schemas.openxmlformats.org/drawingml/2006/picture">
+                <pic:pic xmlns:pic="http://schemas.openxmlformats.org/drawingml/2006/picture">
+                  <pic:nvPicPr>
+                    <pic:cNvPr id="0" name=""/>
+                    <pic:cNvPicPr/>
+                  </pic:nvPicPr>
+                  <pic:blipFill>
+                    <a:blip r:embed="rId17"/>
+                    <a:stretch>
+                      <a:fillRect/>
+                    </a:stretch>
+                  </pic:blipFill>
+                  <pic:spPr>
+                    <a:xfrm>
+                      <a:off x="0" y="0"/>
+                      <a:ext cx="2606040" cy="1638300"/>
+                    </a:xfrm>
+                    <a:prstGeom prst="rect">
+                      <a:avLst/>
+                    </a:prstGeom>
+                  </pic:spPr>
+                </pic:pic>
+              </a:graphicData>
+            </a:graphic>
+          </wp:inline>
+        </w:drawing>
+      </w:r>
+    </w:p>
+    <w:p>
+      <w:pPr>
+        <w:rPr>
+          <w:lang w:val="en-GB"/>
+        </w:rPr>
+      </w:pPr>
+      <w:r>
+        <w:rPr>
+          <w:lang w:val="en-GB"/>
+        </w:rPr>
+        <w:t>Location</w:t>
+      </w:r>
+      <w:r>
+        <w:rPr>
+          <w:lang w:val="en-GB"/>
+        </w:rPr>
+        <w:t xml:space="preserve"> (which we extract from the Google map link)</w:t>
+      </w:r>
+      <w:r>
+        <w:rPr>
+          <w:lang w:val="en-GB"/>
+        </w:rPr>
+        <w:t>:</w:t>
+      </w:r>
+    </w:p>
+    <w:p>
+      <w:pPr>
+        <w:ind w:firstLine="720"/>
+        <w:rPr>
+          <w:lang w:val="en-GB"/>
+        </w:rPr>
+      </w:pPr>
+      <w:r>
+        <w:rPr>
+          <w:noProof/>
+        </w:rPr>
+        <w:lastRenderedPageBreak/>
+        <w:drawing>
+          <wp:inline distT="0" distB="0" distL="0" distR="0" wp14:anchorId="524FFF0B" wp14:editId="61F8212F">
+            <wp:extent cx="3886200" cy="3352800"/>
+            <wp:effectExtent l="0" t="0" r="0" b="0"/>
+            <wp:docPr id="7" name="Picture 7"/>
+            <wp:cNvGraphicFramePr>
+              <a:graphicFrameLocks xmlns:a="http://schemas.openxmlformats.org/drawingml/2006/main" noChangeAspect="1"/>
+            </wp:cNvGraphicFramePr>
+            <a:graphic xmlns:a="http://schemas.openxmlformats.org/drawingml/2006/main">
+              <a:graphicData uri="http://schemas.openxmlformats.org/drawingml/2006/picture">
+                <pic:pic xmlns:pic="http://schemas.openxmlformats.org/drawingml/2006/picture">
+                  <pic:nvPicPr>
+                    <pic:cNvPr id="0" name=""/>
+                    <pic:cNvPicPr/>
+                  </pic:nvPicPr>
+                  <pic:blipFill>
+                    <a:blip r:embed="rId18"/>
+                    <a:stretch>
+                      <a:fillRect/>
+                    </a:stretch>
+                  </pic:blipFill>
+                  <pic:spPr>
+                    <a:xfrm>
+                      <a:off x="0" y="0"/>
                       <a:ext cx="3886200" cy="3352800"/>
                     </a:xfrm>
                     <a:prstGeom prst="rect">
@@ -1300,7 +1683,6 @@
           <w:sz w:val="18"/>
           <w:lang w:val="en-GB"/>
         </w:rPr>
-        <w:lastRenderedPageBreak/>
         <w:tab/>
       </w:r>
       <w:r>
@@ -1644,28 +2026,92 @@
       <w:pPr>
         <w:rPr>
           <w:b/>
+          <w:sz w:val="32"/>
           <w:lang w:val="en-GB"/>
         </w:rPr>
       </w:pPr>
       <w:r>
         <w:rPr>
           <w:b/>
-          <w:lang w:val="en-GB"/>
-        </w:rPr>
-        <w:t>Robots.txt</w:t>
-      </w:r>
-    </w:p>
-    <w:p>
-      <w:pPr>
-        <w:rPr>
-          <w:lang w:val="en-GB"/>
-        </w:rPr>
-      </w:pPr>
-      <w:r>
-        <w:rPr>
-          <w:lang w:val="en-GB"/>
-        </w:rPr>
-        <w:t>The only robot we that we match is the user agent ‘*’.  Under the rules for this robot, a large number of paths are disallowed.  We scrape only the following paths:</w:t>
+          <w:sz w:val="32"/>
+          <w:lang w:val="en-GB"/>
+        </w:rPr>
+        <w:t>Being a Good Citizen</w:t>
+      </w:r>
+    </w:p>
+    <w:p>
+      <w:pPr>
+        <w:rPr>
+          <w:lang w:val="en-GB"/>
+        </w:rPr>
+      </w:pPr>
+      <w:r>
+        <w:rPr>
+          <w:lang w:val="en-GB"/>
+        </w:rPr>
+        <w:t>When scraping a site, it is appropriate to honour the</w:t>
+      </w:r>
+      <w:r>
+        <w:rPr>
+          <w:lang w:val="en-GB"/>
+        </w:rPr>
+        <w:t xml:space="preserve"> instructions provided by the owners of the website in the</w:t>
+      </w:r>
+      <w:r>
+        <w:rPr>
+          <w:lang w:val="en-GB"/>
+        </w:rPr>
+        <w:t xml:space="preserve"> robots.txt file.</w:t>
+      </w:r>
+    </w:p>
+    <w:p>
+      <w:pPr>
+        <w:rPr>
+          <w:lang w:val="en-GB"/>
+        </w:rPr>
+      </w:pPr>
+      <w:r>
+        <w:rPr>
+          <w:lang w:val="en-GB"/>
+        </w:rPr>
+        <w:lastRenderedPageBreak/>
+        <w:t xml:space="preserve">The only robot </w:t>
+      </w:r>
+      <w:r>
+        <w:rPr>
+          <w:lang w:val="en-GB"/>
+        </w:rPr>
+        <w:t xml:space="preserve">whose identity </w:t>
+      </w:r>
+      <w:r>
+        <w:rPr>
+          <w:lang w:val="en-GB"/>
+        </w:rPr>
+        <w:t xml:space="preserve">we </w:t>
+      </w:r>
+      <w:r>
+        <w:rPr>
+          <w:lang w:val="en-GB"/>
+        </w:rPr>
+        <w:t>would</w:t>
+      </w:r>
+      <w:r>
+        <w:rPr>
+          <w:lang w:val="en-GB"/>
+        </w:rPr>
+        <w:t xml:space="preserve"> match is the</w:t>
+      </w:r>
+      <w:r>
+        <w:rPr>
+          <w:lang w:val="en-GB"/>
+        </w:rPr>
+        <w:t xml:space="preserve"> wildcard</w:t>
+      </w:r>
+      <w:r>
+        <w:rPr>
+          <w:lang w:val="en-GB"/>
+        </w:rPr>
+        <w:t xml:space="preserve"> user agent ‘*’.  Under the rules for this robot, a large number of paths are disallowed.  We scrape only the following paths:</w:t>
       </w:r>
     </w:p>
     <w:p>
@@ -1710,17 +2156,2691 @@
         <w:rPr>
           <w:lang w:val="en-GB"/>
         </w:rPr>
-        <w:t>These do not match any of the disallowed paths.  Therefore, we have not violated any of the rules in the robots.txt file.  No features were specifically implemented to adhere to these rules.</w:t>
-      </w:r>
-    </w:p>
-    <w:p>
-      <w:pPr>
-        <w:rPr>
-          <w:lang w:val="en-GB"/>
-        </w:rPr>
-      </w:pPr>
-      <w:bookmarkStart w:id="0" w:name="_GoBack"/>
-      <w:bookmarkEnd w:id="0"/>
+        <w:t>These do not match any of the disallowed paths.  Therefore, we have not violated any of the rules in the robots.txt file.</w:t>
+      </w:r>
+    </w:p>
+    <w:p>
+      <w:pPr>
+        <w:rPr>
+          <w:lang w:val="en-GB"/>
+        </w:rPr>
+      </w:pPr>
+      <w:r>
+        <w:rPr>
+          <w:lang w:val="en-GB"/>
+        </w:rPr>
+        <w:t>No features were specifically implemented to adhere to these rules.</w:t>
+      </w:r>
+    </w:p>
+    <w:p>
+      <w:pPr>
+        <w:rPr>
+          <w:lang w:val="en-GB"/>
+        </w:rPr>
+      </w:pPr>
+      <w:r>
+        <w:rPr>
+          <w:lang w:val="en-GB"/>
+        </w:rPr>
+        <w:t>It takes approximately two seconds for our scraper to scrape one property.  We intentionally add a delay of another two seconds between properties.  This is to avoid the website from rejecting us, but also to reduce the burden on the site.  To keep ourselves somewhat less noticeable, we run the scraper on the Edinburgh data in the middle of the day when a lot of other users would also be using the site.</w:t>
+      </w:r>
+    </w:p>
+    <w:p>
+      <w:pPr>
+        <w:rPr>
+          <w:lang w:val="en-GB"/>
+        </w:rPr>
+      </w:pPr>
+    </w:p>
+    <w:p>
+      <w:pPr>
+        <w:rPr>
+          <w:b/>
+          <w:sz w:val="32"/>
+          <w:lang w:val="en-GB"/>
+        </w:rPr>
+      </w:pPr>
+      <w:r>
+        <w:rPr>
+          <w:b/>
+          <w:sz w:val="32"/>
+          <w:lang w:val="en-GB"/>
+        </w:rPr>
+        <w:t>Storing Our Documents</w:t>
+      </w:r>
+    </w:p>
+    <w:p>
+      <w:pPr>
+        <w:rPr>
+          <w:lang w:val="en-GB"/>
+        </w:rPr>
+      </w:pPr>
+      <w:r>
+        <w:rPr>
+          <w:lang w:val="en-GB"/>
+        </w:rPr>
+        <w:t xml:space="preserve">To associate our documents more easily with their metadata, we stored both the metadata and the documents together in a </w:t>
+      </w:r>
+      <w:proofErr w:type="spellStart"/>
+      <w:r>
+        <w:rPr>
+          <w:lang w:val="en-GB"/>
+        </w:rPr>
+        <w:t>MySql</w:t>
+      </w:r>
+      <w:proofErr w:type="spellEnd"/>
+      <w:r>
+        <w:rPr>
+          <w:lang w:val="en-GB"/>
+        </w:rPr>
+        <w:t xml:space="preserve"> database.  Our database has the following tables:</w:t>
+      </w:r>
+    </w:p>
+    <w:p>
+      <w:pPr>
+        <w:pStyle w:val="ListParagraph"/>
+        <w:numPr>
+          <w:ilvl w:val="0"/>
+          <w:numId w:val="1"/>
+        </w:numPr>
+        <w:rPr>
+          <w:b/>
+          <w:lang w:val="en-GB"/>
+        </w:rPr>
+      </w:pPr>
+      <w:proofErr w:type="spellStart"/>
+      <w:r>
+        <w:rPr>
+          <w:b/>
+          <w:lang w:val="en-GB"/>
+        </w:rPr>
+        <w:t>outcode</w:t>
+      </w:r>
+      <w:proofErr w:type="spellEnd"/>
+    </w:p>
+    <w:p>
+      <w:pPr>
+        <w:pStyle w:val="ListParagraph"/>
+        <w:numPr>
+          <w:ilvl w:val="1"/>
+          <w:numId w:val="1"/>
+        </w:numPr>
+        <w:rPr>
+          <w:lang w:val="en-GB"/>
+        </w:rPr>
+      </w:pPr>
+      <w:r>
+        <w:rPr>
+          <w:lang w:val="en-GB"/>
+        </w:rPr>
+        <w:t xml:space="preserve">id (primary key) – the internal ID used by </w:t>
+      </w:r>
+      <w:proofErr w:type="spellStart"/>
+      <w:r>
+        <w:rPr>
+          <w:lang w:val="en-GB"/>
+        </w:rPr>
+        <w:t>RightMove</w:t>
+      </w:r>
+      <w:proofErr w:type="spellEnd"/>
+      <w:r>
+        <w:rPr>
+          <w:lang w:val="en-GB"/>
+        </w:rPr>
+        <w:t xml:space="preserve"> to identify the </w:t>
+      </w:r>
+      <w:proofErr w:type="spellStart"/>
+      <w:r>
+        <w:rPr>
+          <w:lang w:val="en-GB"/>
+        </w:rPr>
+        <w:t>outcode</w:t>
+      </w:r>
+      <w:proofErr w:type="spellEnd"/>
+    </w:p>
+    <w:p>
+      <w:pPr>
+        <w:pStyle w:val="ListParagraph"/>
+        <w:numPr>
+          <w:ilvl w:val="1"/>
+          <w:numId w:val="1"/>
+        </w:numPr>
+        <w:rPr>
+          <w:lang w:val="en-GB"/>
+        </w:rPr>
+      </w:pPr>
+      <w:r>
+        <w:rPr>
+          <w:lang w:val="en-GB"/>
+        </w:rPr>
+        <w:t xml:space="preserve">completed – 1 if scraping of the </w:t>
+      </w:r>
+      <w:proofErr w:type="spellStart"/>
+      <w:r>
+        <w:rPr>
+          <w:lang w:val="en-GB"/>
+        </w:rPr>
+        <w:t>outcode</w:t>
+      </w:r>
+      <w:proofErr w:type="spellEnd"/>
+      <w:r>
+        <w:rPr>
+          <w:lang w:val="en-GB"/>
+        </w:rPr>
+        <w:t xml:space="preserve"> has completed</w:t>
+      </w:r>
+    </w:p>
+    <w:p>
+      <w:pPr>
+        <w:pStyle w:val="ListParagraph"/>
+        <w:numPr>
+          <w:ilvl w:val="0"/>
+          <w:numId w:val="1"/>
+        </w:numPr>
+        <w:rPr>
+          <w:lang w:val="en-GB"/>
+        </w:rPr>
+      </w:pPr>
+      <w:r>
+        <w:rPr>
+          <w:b/>
+          <w:lang w:val="en-GB"/>
+        </w:rPr>
+        <w:t>property</w:t>
+      </w:r>
+    </w:p>
+    <w:p>
+      <w:pPr>
+        <w:pStyle w:val="ListParagraph"/>
+        <w:numPr>
+          <w:ilvl w:val="1"/>
+          <w:numId w:val="1"/>
+        </w:numPr>
+        <w:rPr>
+          <w:lang w:val="en-GB"/>
+        </w:rPr>
+      </w:pPr>
+      <w:r>
+        <w:rPr>
+          <w:lang w:val="en-GB"/>
+        </w:rPr>
+        <w:t xml:space="preserve">id (primary key) – the ID used by </w:t>
+      </w:r>
+      <w:proofErr w:type="spellStart"/>
+      <w:r>
+        <w:rPr>
+          <w:lang w:val="en-GB"/>
+        </w:rPr>
+        <w:t>RightMove</w:t>
+      </w:r>
+      <w:proofErr w:type="spellEnd"/>
+      <w:r>
+        <w:rPr>
+          <w:lang w:val="en-GB"/>
+        </w:rPr>
+        <w:t xml:space="preserve"> to identify the property</w:t>
+      </w:r>
+    </w:p>
+    <w:p>
+      <w:pPr>
+        <w:pStyle w:val="ListParagraph"/>
+        <w:numPr>
+          <w:ilvl w:val="1"/>
+          <w:numId w:val="1"/>
+        </w:numPr>
+        <w:rPr>
+          <w:lang w:val="en-GB"/>
+        </w:rPr>
+      </w:pPr>
+      <w:proofErr w:type="spellStart"/>
+      <w:r>
+        <w:rPr>
+          <w:lang w:val="en-GB"/>
+        </w:rPr>
+        <w:t>outcode_id</w:t>
+      </w:r>
+      <w:proofErr w:type="spellEnd"/>
+      <w:r>
+        <w:rPr>
+          <w:lang w:val="en-GB"/>
+        </w:rPr>
+        <w:t xml:space="preserve"> (foreign key to </w:t>
+      </w:r>
+      <w:proofErr w:type="spellStart"/>
+      <w:r>
+        <w:rPr>
+          <w:lang w:val="en-GB"/>
+        </w:rPr>
+        <w:t>outcode</w:t>
+      </w:r>
+      <w:proofErr w:type="spellEnd"/>
+      <w:r>
+        <w:rPr>
+          <w:lang w:val="en-GB"/>
+        </w:rPr>
+        <w:t xml:space="preserve">(id)) – the </w:t>
+      </w:r>
+      <w:proofErr w:type="spellStart"/>
+      <w:r>
+        <w:rPr>
+          <w:lang w:val="en-GB"/>
+        </w:rPr>
+        <w:t>outcode</w:t>
+      </w:r>
+      <w:proofErr w:type="spellEnd"/>
+      <w:r>
+        <w:rPr>
+          <w:lang w:val="en-GB"/>
+        </w:rPr>
+        <w:t xml:space="preserve"> ID</w:t>
+      </w:r>
+    </w:p>
+    <w:p>
+      <w:pPr>
+        <w:pStyle w:val="ListParagraph"/>
+        <w:numPr>
+          <w:ilvl w:val="1"/>
+          <w:numId w:val="1"/>
+        </w:numPr>
+        <w:rPr>
+          <w:lang w:val="en-GB"/>
+        </w:rPr>
+      </w:pPr>
+      <w:proofErr w:type="spellStart"/>
+      <w:r>
+        <w:rPr>
+          <w:lang w:val="en-GB"/>
+        </w:rPr>
+        <w:t>url</w:t>
+      </w:r>
+      <w:proofErr w:type="spellEnd"/>
+      <w:r>
+        <w:rPr>
+          <w:lang w:val="en-GB"/>
+        </w:rPr>
+        <w:t xml:space="preserve"> – the URL of the scraped property, useful for validation purposes</w:t>
+      </w:r>
+    </w:p>
+    <w:p>
+      <w:pPr>
+        <w:pStyle w:val="ListParagraph"/>
+        <w:numPr>
+          <w:ilvl w:val="1"/>
+          <w:numId w:val="1"/>
+        </w:numPr>
+        <w:rPr>
+          <w:lang w:val="en-GB"/>
+        </w:rPr>
+      </w:pPr>
+      <w:r>
+        <w:rPr>
+          <w:lang w:val="en-GB"/>
+        </w:rPr>
+        <w:t>title – the short title used to advertise the property</w:t>
+      </w:r>
+    </w:p>
+    <w:p>
+      <w:pPr>
+        <w:pStyle w:val="ListParagraph"/>
+        <w:numPr>
+          <w:ilvl w:val="1"/>
+          <w:numId w:val="1"/>
+        </w:numPr>
+        <w:rPr>
+          <w:lang w:val="en-GB"/>
+        </w:rPr>
+      </w:pPr>
+      <w:proofErr w:type="spellStart"/>
+      <w:r>
+        <w:rPr>
+          <w:lang w:val="en-GB"/>
+        </w:rPr>
+        <w:t>monthly_price</w:t>
+      </w:r>
+      <w:proofErr w:type="spellEnd"/>
+      <w:r>
+        <w:rPr>
+          <w:lang w:val="en-GB"/>
+        </w:rPr>
+        <w:t xml:space="preserve"> – the price per month advertised</w:t>
+      </w:r>
+    </w:p>
+    <w:p>
+      <w:pPr>
+        <w:pStyle w:val="ListParagraph"/>
+        <w:numPr>
+          <w:ilvl w:val="1"/>
+          <w:numId w:val="1"/>
+        </w:numPr>
+        <w:rPr>
+          <w:lang w:val="en-GB"/>
+        </w:rPr>
+      </w:pPr>
+      <w:proofErr w:type="spellStart"/>
+      <w:r>
+        <w:rPr>
+          <w:lang w:val="en-GB"/>
+        </w:rPr>
+        <w:t>weekly_price</w:t>
+      </w:r>
+      <w:proofErr w:type="spellEnd"/>
+      <w:r>
+        <w:rPr>
+          <w:lang w:val="en-GB"/>
+        </w:rPr>
+        <w:t xml:space="preserve"> – the price per week advertised</w:t>
+      </w:r>
+    </w:p>
+    <w:p>
+      <w:pPr>
+        <w:pStyle w:val="ListParagraph"/>
+        <w:numPr>
+          <w:ilvl w:val="1"/>
+          <w:numId w:val="1"/>
+        </w:numPr>
+        <w:rPr>
+          <w:lang w:val="en-GB"/>
+        </w:rPr>
+      </w:pPr>
+      <w:r>
+        <w:rPr>
+          <w:lang w:val="en-GB"/>
+        </w:rPr>
+        <w:t>latitude – the latitude of the location of the property</w:t>
+      </w:r>
+    </w:p>
+    <w:p>
+      <w:pPr>
+        <w:pStyle w:val="ListParagraph"/>
+        <w:numPr>
+          <w:ilvl w:val="1"/>
+          <w:numId w:val="1"/>
+        </w:numPr>
+        <w:rPr>
+          <w:lang w:val="en-GB"/>
+        </w:rPr>
+      </w:pPr>
+      <w:r>
+        <w:rPr>
+          <w:lang w:val="en-GB"/>
+        </w:rPr>
+        <w:t>long</w:t>
+      </w:r>
+      <w:r>
+        <w:rPr>
+          <w:lang w:val="en-GB"/>
+        </w:rPr>
+        <w:t xml:space="preserve">itude – the </w:t>
+      </w:r>
+      <w:r>
+        <w:rPr>
+          <w:lang w:val="en-GB"/>
+        </w:rPr>
+        <w:t>long</w:t>
+      </w:r>
+      <w:r>
+        <w:rPr>
+          <w:lang w:val="en-GB"/>
+        </w:rPr>
+        <w:t>itude of the location of the property</w:t>
+      </w:r>
+    </w:p>
+    <w:p>
+      <w:pPr>
+        <w:pStyle w:val="ListParagraph"/>
+        <w:numPr>
+          <w:ilvl w:val="1"/>
+          <w:numId w:val="1"/>
+        </w:numPr>
+        <w:rPr>
+          <w:lang w:val="en-GB"/>
+        </w:rPr>
+      </w:pPr>
+      <w:r>
+        <w:rPr>
+          <w:lang w:val="en-GB"/>
+        </w:rPr>
+        <w:t>description – the text that defines our ‘document’, the description of the property that appears in the advertisement</w:t>
+      </w:r>
+    </w:p>
+    <w:p>
+      <w:pPr>
+        <w:pStyle w:val="ListParagraph"/>
+        <w:numPr>
+          <w:ilvl w:val="0"/>
+          <w:numId w:val="1"/>
+        </w:numPr>
+        <w:rPr>
+          <w:b/>
+          <w:lang w:val="en-GB"/>
+        </w:rPr>
+      </w:pPr>
+      <w:r>
+        <w:rPr>
+          <w:b/>
+          <w:lang w:val="en-GB"/>
+        </w:rPr>
+        <w:t>error</w:t>
+      </w:r>
+    </w:p>
+    <w:p>
+      <w:pPr>
+        <w:pStyle w:val="ListParagraph"/>
+        <w:numPr>
+          <w:ilvl w:val="1"/>
+          <w:numId w:val="1"/>
+        </w:numPr>
+        <w:rPr>
+          <w:lang w:val="en-GB"/>
+        </w:rPr>
+      </w:pPr>
+      <w:proofErr w:type="spellStart"/>
+      <w:r>
+        <w:rPr>
+          <w:lang w:val="en-GB"/>
+        </w:rPr>
+        <w:t>obj_type</w:t>
+      </w:r>
+      <w:proofErr w:type="spellEnd"/>
+      <w:r>
+        <w:rPr>
+          <w:lang w:val="en-GB"/>
+        </w:rPr>
+        <w:t xml:space="preserve"> – the type of the Python object that reported the error (</w:t>
+      </w:r>
+      <w:proofErr w:type="spellStart"/>
+      <w:r>
+        <w:rPr>
+          <w:lang w:val="en-GB"/>
+        </w:rPr>
+        <w:t>Outcode</w:t>
+      </w:r>
+      <w:proofErr w:type="spellEnd"/>
+      <w:r>
+        <w:rPr>
+          <w:lang w:val="en-GB"/>
+        </w:rPr>
+        <w:t xml:space="preserve"> or Property)</w:t>
+      </w:r>
+    </w:p>
+    <w:p>
+      <w:pPr>
+        <w:pStyle w:val="ListParagraph"/>
+        <w:numPr>
+          <w:ilvl w:val="1"/>
+          <w:numId w:val="1"/>
+        </w:numPr>
+        <w:rPr>
+          <w:lang w:val="en-GB"/>
+        </w:rPr>
+      </w:pPr>
+      <w:r>
+        <w:rPr>
+          <w:lang w:val="en-GB"/>
+        </w:rPr>
+        <w:t>id – the ID of the Python object that reported the error</w:t>
+      </w:r>
+    </w:p>
+    <w:p>
+      <w:pPr>
+        <w:pStyle w:val="ListParagraph"/>
+        <w:numPr>
+          <w:ilvl w:val="1"/>
+          <w:numId w:val="1"/>
+        </w:numPr>
+        <w:rPr>
+          <w:lang w:val="en-GB"/>
+        </w:rPr>
+      </w:pPr>
+      <w:r>
+        <w:rPr>
+          <w:lang w:val="en-GB"/>
+        </w:rPr>
+        <w:t>text – the text of the Python exception</w:t>
+      </w:r>
+    </w:p>
+    <w:p>
+      <w:pPr>
+        <w:rPr>
+          <w:lang w:val="en-GB"/>
+        </w:rPr>
+      </w:pPr>
+      <w:r>
+        <w:rPr>
+          <w:lang w:val="en-GB"/>
+        </w:rPr>
+        <w:t xml:space="preserve">Another approach would have been to store the metadata within a text file that also contained the document.  This would merely force another round of scraping, to correctly parse the metadata out of </w:t>
+      </w:r>
+      <w:r>
+        <w:rPr>
+          <w:lang w:val="en-GB"/>
+        </w:rPr>
+        <w:lastRenderedPageBreak/>
+        <w:t>the text file.  This approach keeps the various fields associated with the document separate.  It also allows queries to be run across documents in the database if that makes more sense than loading all of them and then doing an analysis in memory.</w:t>
+      </w:r>
+    </w:p>
+    <w:p>
+      <w:pPr>
+        <w:rPr>
+          <w:lang w:val="en-GB"/>
+        </w:rPr>
+      </w:pPr>
+    </w:p>
+    <w:p>
+      <w:pPr>
+        <w:rPr>
+          <w:b/>
+          <w:sz w:val="32"/>
+          <w:lang w:val="en-GB"/>
+        </w:rPr>
+      </w:pPr>
+      <w:r>
+        <w:rPr>
+          <w:b/>
+          <w:sz w:val="32"/>
+          <w:lang w:val="en-GB"/>
+        </w:rPr>
+        <w:t>Handling Failure</w:t>
+      </w:r>
+    </w:p>
+    <w:p>
+      <w:pPr>
+        <w:rPr>
+          <w:lang w:val="en-GB"/>
+        </w:rPr>
+      </w:pPr>
+      <w:r>
+        <w:rPr>
+          <w:lang w:val="en-GB"/>
+        </w:rPr>
+        <w:t>There are countless ways that a web scraper can fail.  An obvious one is that the website could change in large or subtle ways breaking the scraper’s code.  In our case, we struggled with the fact that the website would sometimes conclude that we were requesting a mobile site.  This prevented us from using the enabled/disabled status of the ‘next’ button to determine whether there were more pages of search results to scrape.  As a result, we had to use a slightly less elegant solution in which we kept asking for more pages until we received no further results that we had not previously seen.</w:t>
+      </w:r>
+    </w:p>
+    <w:p>
+      <w:pPr>
+        <w:rPr>
+          <w:lang w:val="en-GB"/>
+        </w:rPr>
+      </w:pPr>
+      <w:r>
+        <w:rPr>
+          <w:lang w:val="en-GB"/>
+        </w:rPr>
+        <w:t>Sometimes, data is not clean:</w:t>
+      </w:r>
+    </w:p>
+    <w:p>
+      <w:pPr>
+        <w:rPr>
+          <w:lang w:val="en-GB"/>
+        </w:rPr>
+      </w:pPr>
+      <w:r>
+        <w:rPr>
+          <w:lang w:val="en-GB"/>
+        </w:rPr>
+        <w:t xml:space="preserve">A rare property would fail to provide a weekly price.  For those, we store NULL in the database and leave it to the application that uses that </w:t>
+      </w:r>
+      <w:proofErr w:type="spellStart"/>
+      <w:r>
+        <w:rPr>
+          <w:lang w:val="en-GB"/>
+        </w:rPr>
+        <w:t>metadat</w:t>
+      </w:r>
+      <w:proofErr w:type="spellEnd"/>
+      <w:r>
+        <w:rPr>
+          <w:lang w:val="en-GB"/>
+        </w:rPr>
+        <w:t xml:space="preserve"> to handle that case.</w:t>
+      </w:r>
+    </w:p>
+    <w:p>
+      <w:pPr>
+        <w:rPr>
+          <w:lang w:val="en-GB"/>
+        </w:rPr>
+      </w:pPr>
+      <w:r>
+        <w:rPr>
+          <w:lang w:val="en-GB"/>
+        </w:rPr>
+        <w:t>We used regular expressions and were forced to explicitly handle the cases in which there were no matches, too many matches, and so forth.</w:t>
+      </w:r>
+    </w:p>
+    <w:p>
+      <w:pPr>
+        <w:rPr>
+          <w:lang w:val="en-GB"/>
+        </w:rPr>
+      </w:pPr>
+      <w:proofErr w:type="spellStart"/>
+      <w:r>
+        <w:rPr>
+          <w:lang w:val="en-GB"/>
+        </w:rPr>
+        <w:t>BeautifulSoup</w:t>
+      </w:r>
+      <w:proofErr w:type="spellEnd"/>
+      <w:r>
+        <w:rPr>
+          <w:lang w:val="en-GB"/>
+        </w:rPr>
+        <w:t xml:space="preserve"> did not seem completely robust and would not correctly scan for element classes.  In the case of links, of which there are an enormous number on a single page, we were forced to scan every link and interrogate the attributes ourselves.</w:t>
+      </w:r>
+    </w:p>
+    <w:p>
+      <w:pPr>
+        <w:rPr>
+          <w:lang w:val="en-GB"/>
+        </w:rPr>
+      </w:pPr>
+      <w:r>
+        <w:rPr>
+          <w:lang w:val="en-GB"/>
+        </w:rPr>
+        <w:t>Ultimately, it’s not feasible to believe we could handle all errors.  Therefore, we capture and log any errors that fall through the cracks.   This will also capture the predictable errors relating to the website refusing access, interruptions in the network, and so forth.  In a production setting, we would go much further with this piece.  For this, we simply logged the object type (</w:t>
+      </w:r>
+      <w:proofErr w:type="spellStart"/>
+      <w:r>
+        <w:rPr>
+          <w:lang w:val="en-GB"/>
+        </w:rPr>
+        <w:t>outcode</w:t>
+      </w:r>
+      <w:proofErr w:type="spellEnd"/>
+      <w:r>
+        <w:rPr>
+          <w:lang w:val="en-GB"/>
+        </w:rPr>
+        <w:t xml:space="preserve"> or property), its ID, and the text of the error to an ‘error’ table in the database.  The application code reflects this pattern in the following manner:</w:t>
+      </w:r>
+    </w:p>
+    <w:p>
+      <w:pPr>
+        <w:autoSpaceDE w:val="0"/>
+        <w:autoSpaceDN w:val="0"/>
+        <w:adjustRightInd w:val="0"/>
+        <w:spacing w:after="0" w:line="240" w:lineRule="auto"/>
+        <w:rPr>
+          <w:rFonts w:ascii="Consolas" w:hAnsi="Consolas" w:cs="Consolas"/>
+          <w:color w:val="000000"/>
+          <w:sz w:val="19"/>
+          <w:szCs w:val="19"/>
+          <w:highlight w:val="white"/>
+        </w:rPr>
+      </w:pPr>
+      <w:r>
+        <w:rPr>
+          <w:rFonts w:ascii="Consolas" w:hAnsi="Consolas" w:cs="Consolas"/>
+          <w:color w:val="000000"/>
+          <w:sz w:val="19"/>
+          <w:szCs w:val="19"/>
+          <w:highlight w:val="white"/>
+        </w:rPr>
+        <w:t xml:space="preserve">        </w:t>
+      </w:r>
+      <w:proofErr w:type="gramStart"/>
+      <w:r>
+        <w:rPr>
+          <w:rFonts w:ascii="Consolas" w:hAnsi="Consolas" w:cs="Consolas"/>
+          <w:color w:val="0000FF"/>
+          <w:sz w:val="19"/>
+          <w:szCs w:val="19"/>
+          <w:highlight w:val="white"/>
+        </w:rPr>
+        <w:t>try</w:t>
+      </w:r>
+      <w:proofErr w:type="gramEnd"/>
+      <w:r>
+        <w:rPr>
+          <w:rFonts w:ascii="Consolas" w:hAnsi="Consolas" w:cs="Consolas"/>
+          <w:color w:val="000000"/>
+          <w:sz w:val="19"/>
+          <w:szCs w:val="19"/>
+          <w:highlight w:val="white"/>
+        </w:rPr>
+        <w:t>:</w:t>
+      </w:r>
+    </w:p>
+    <w:p>
+      <w:pPr>
+        <w:autoSpaceDE w:val="0"/>
+        <w:autoSpaceDN w:val="0"/>
+        <w:adjustRightInd w:val="0"/>
+        <w:spacing w:after="0" w:line="240" w:lineRule="auto"/>
+        <w:rPr>
+          <w:rFonts w:ascii="Consolas" w:hAnsi="Consolas" w:cs="Consolas"/>
+          <w:color w:val="000000"/>
+          <w:sz w:val="19"/>
+          <w:szCs w:val="19"/>
+          <w:highlight w:val="white"/>
+        </w:rPr>
+      </w:pPr>
+    </w:p>
+    <w:p>
+      <w:pPr>
+        <w:autoSpaceDE w:val="0"/>
+        <w:autoSpaceDN w:val="0"/>
+        <w:adjustRightInd w:val="0"/>
+        <w:spacing w:after="0" w:line="240" w:lineRule="auto"/>
+        <w:rPr>
+          <w:rFonts w:ascii="Consolas" w:hAnsi="Consolas" w:cs="Consolas"/>
+          <w:color w:val="000000"/>
+          <w:sz w:val="19"/>
+          <w:szCs w:val="19"/>
+          <w:highlight w:val="white"/>
+        </w:rPr>
+      </w:pPr>
+      <w:r>
+        <w:rPr>
+          <w:rFonts w:ascii="Consolas" w:hAnsi="Consolas" w:cs="Consolas"/>
+          <w:color w:val="000000"/>
+          <w:sz w:val="19"/>
+          <w:szCs w:val="19"/>
+          <w:highlight w:val="white"/>
+        </w:rPr>
+        <w:t xml:space="preserve">            </w:t>
+      </w:r>
+      <w:proofErr w:type="spellStart"/>
+      <w:proofErr w:type="gramStart"/>
+      <w:r>
+        <w:rPr>
+          <w:rFonts w:ascii="Consolas" w:hAnsi="Consolas" w:cs="Consolas"/>
+          <w:color w:val="808080"/>
+          <w:sz w:val="19"/>
+          <w:szCs w:val="19"/>
+          <w:highlight w:val="white"/>
+        </w:rPr>
+        <w:t>self</w:t>
+      </w:r>
+      <w:r>
+        <w:rPr>
+          <w:rFonts w:ascii="Consolas" w:hAnsi="Consolas" w:cs="Consolas"/>
+          <w:color w:val="000000"/>
+          <w:sz w:val="19"/>
+          <w:szCs w:val="19"/>
+          <w:highlight w:val="white"/>
+        </w:rPr>
+        <w:t>.start</w:t>
+      </w:r>
+      <w:proofErr w:type="spellEnd"/>
+      <w:r>
+        <w:rPr>
+          <w:rFonts w:ascii="Consolas" w:hAnsi="Consolas" w:cs="Consolas"/>
+          <w:color w:val="000000"/>
+          <w:sz w:val="19"/>
+          <w:szCs w:val="19"/>
+          <w:highlight w:val="white"/>
+        </w:rPr>
+        <w:t>()</w:t>
+      </w:r>
+      <w:proofErr w:type="gramEnd"/>
+    </w:p>
+    <w:p>
+      <w:pPr>
+        <w:autoSpaceDE w:val="0"/>
+        <w:autoSpaceDN w:val="0"/>
+        <w:adjustRightInd w:val="0"/>
+        <w:spacing w:after="0" w:line="240" w:lineRule="auto"/>
+        <w:rPr>
+          <w:rFonts w:ascii="Consolas" w:hAnsi="Consolas" w:cs="Consolas"/>
+          <w:color w:val="000000"/>
+          <w:sz w:val="19"/>
+          <w:szCs w:val="19"/>
+          <w:highlight w:val="white"/>
+        </w:rPr>
+      </w:pPr>
+    </w:p>
+    <w:p>
+      <w:pPr>
+        <w:autoSpaceDE w:val="0"/>
+        <w:autoSpaceDN w:val="0"/>
+        <w:adjustRightInd w:val="0"/>
+        <w:spacing w:after="0" w:line="240" w:lineRule="auto"/>
+        <w:rPr>
+          <w:rFonts w:ascii="Consolas" w:hAnsi="Consolas" w:cs="Consolas"/>
+          <w:color w:val="000000"/>
+          <w:sz w:val="19"/>
+          <w:szCs w:val="19"/>
+          <w:highlight w:val="white"/>
+        </w:rPr>
+      </w:pPr>
+      <w:r>
+        <w:rPr>
+          <w:rFonts w:ascii="Consolas" w:hAnsi="Consolas" w:cs="Consolas"/>
+          <w:color w:val="000000"/>
+          <w:sz w:val="19"/>
+          <w:szCs w:val="19"/>
+          <w:highlight w:val="white"/>
+        </w:rPr>
+        <w:t xml:space="preserve">            </w:t>
+      </w:r>
+      <w:proofErr w:type="spellStart"/>
+      <w:proofErr w:type="gramStart"/>
+      <w:r>
+        <w:rPr>
+          <w:rFonts w:ascii="Consolas" w:hAnsi="Consolas" w:cs="Consolas"/>
+          <w:color w:val="808080"/>
+          <w:sz w:val="19"/>
+          <w:szCs w:val="19"/>
+          <w:highlight w:val="white"/>
+        </w:rPr>
+        <w:t>self</w:t>
+      </w:r>
+      <w:r>
+        <w:rPr>
+          <w:rFonts w:ascii="Consolas" w:hAnsi="Consolas" w:cs="Consolas"/>
+          <w:color w:val="000000"/>
+          <w:sz w:val="19"/>
+          <w:szCs w:val="19"/>
+          <w:highlight w:val="white"/>
+        </w:rPr>
+        <w:t>.scrape</w:t>
+      </w:r>
+      <w:proofErr w:type="spellEnd"/>
+      <w:r>
+        <w:rPr>
+          <w:rFonts w:ascii="Consolas" w:hAnsi="Consolas" w:cs="Consolas"/>
+          <w:color w:val="000000"/>
+          <w:sz w:val="19"/>
+          <w:szCs w:val="19"/>
+          <w:highlight w:val="white"/>
+        </w:rPr>
+        <w:t>()</w:t>
+      </w:r>
+      <w:proofErr w:type="gramEnd"/>
+    </w:p>
+    <w:p>
+      <w:pPr>
+        <w:autoSpaceDE w:val="0"/>
+        <w:autoSpaceDN w:val="0"/>
+        <w:adjustRightInd w:val="0"/>
+        <w:spacing w:after="0" w:line="240" w:lineRule="auto"/>
+        <w:rPr>
+          <w:rFonts w:ascii="Consolas" w:hAnsi="Consolas" w:cs="Consolas"/>
+          <w:color w:val="000000"/>
+          <w:sz w:val="19"/>
+          <w:szCs w:val="19"/>
+          <w:highlight w:val="white"/>
+        </w:rPr>
+      </w:pPr>
+    </w:p>
+    <w:p>
+      <w:pPr>
+        <w:autoSpaceDE w:val="0"/>
+        <w:autoSpaceDN w:val="0"/>
+        <w:adjustRightInd w:val="0"/>
+        <w:spacing w:after="0" w:line="240" w:lineRule="auto"/>
+        <w:rPr>
+          <w:rFonts w:ascii="Consolas" w:hAnsi="Consolas" w:cs="Consolas"/>
+          <w:color w:val="000000"/>
+          <w:sz w:val="19"/>
+          <w:szCs w:val="19"/>
+          <w:highlight w:val="white"/>
+        </w:rPr>
+      </w:pPr>
+      <w:r>
+        <w:rPr>
+          <w:rFonts w:ascii="Consolas" w:hAnsi="Consolas" w:cs="Consolas"/>
+          <w:color w:val="000000"/>
+          <w:sz w:val="19"/>
+          <w:szCs w:val="19"/>
+          <w:highlight w:val="white"/>
+        </w:rPr>
+        <w:t xml:space="preserve">            </w:t>
+      </w:r>
+      <w:proofErr w:type="spellStart"/>
+      <w:proofErr w:type="gramStart"/>
+      <w:r>
+        <w:rPr>
+          <w:rFonts w:ascii="Consolas" w:hAnsi="Consolas" w:cs="Consolas"/>
+          <w:color w:val="808080"/>
+          <w:sz w:val="19"/>
+          <w:szCs w:val="19"/>
+          <w:highlight w:val="white"/>
+        </w:rPr>
+        <w:t>self</w:t>
+      </w:r>
+      <w:r>
+        <w:rPr>
+          <w:rFonts w:ascii="Consolas" w:hAnsi="Consolas" w:cs="Consolas"/>
+          <w:color w:val="000000"/>
+          <w:sz w:val="19"/>
+          <w:szCs w:val="19"/>
+          <w:highlight w:val="white"/>
+        </w:rPr>
+        <w:t>.finish</w:t>
+      </w:r>
+      <w:proofErr w:type="spellEnd"/>
+      <w:r>
+        <w:rPr>
+          <w:rFonts w:ascii="Consolas" w:hAnsi="Consolas" w:cs="Consolas"/>
+          <w:color w:val="000000"/>
+          <w:sz w:val="19"/>
+          <w:szCs w:val="19"/>
+          <w:highlight w:val="white"/>
+        </w:rPr>
+        <w:t>()</w:t>
+      </w:r>
+      <w:proofErr w:type="gramEnd"/>
+    </w:p>
+    <w:p>
+      <w:pPr>
+        <w:autoSpaceDE w:val="0"/>
+        <w:autoSpaceDN w:val="0"/>
+        <w:adjustRightInd w:val="0"/>
+        <w:spacing w:after="0" w:line="240" w:lineRule="auto"/>
+        <w:rPr>
+          <w:rFonts w:ascii="Consolas" w:hAnsi="Consolas" w:cs="Consolas"/>
+          <w:color w:val="000000"/>
+          <w:sz w:val="19"/>
+          <w:szCs w:val="19"/>
+          <w:highlight w:val="white"/>
+        </w:rPr>
+      </w:pPr>
+      <w:r>
+        <w:rPr>
+          <w:rFonts w:ascii="Consolas" w:hAnsi="Consolas" w:cs="Consolas"/>
+          <w:color w:val="000000"/>
+          <w:sz w:val="19"/>
+          <w:szCs w:val="19"/>
+          <w:highlight w:val="white"/>
+        </w:rPr>
+        <w:t xml:space="preserve">        </w:t>
+      </w:r>
+    </w:p>
+    <w:p>
+      <w:pPr>
+        <w:autoSpaceDE w:val="0"/>
+        <w:autoSpaceDN w:val="0"/>
+        <w:adjustRightInd w:val="0"/>
+        <w:spacing w:after="0" w:line="240" w:lineRule="auto"/>
+        <w:rPr>
+          <w:rFonts w:ascii="Consolas" w:hAnsi="Consolas" w:cs="Consolas"/>
+          <w:color w:val="000000"/>
+          <w:sz w:val="19"/>
+          <w:szCs w:val="19"/>
+          <w:highlight w:val="white"/>
+        </w:rPr>
+      </w:pPr>
+      <w:r>
+        <w:rPr>
+          <w:rFonts w:ascii="Consolas" w:hAnsi="Consolas" w:cs="Consolas"/>
+          <w:color w:val="000000"/>
+          <w:sz w:val="19"/>
+          <w:szCs w:val="19"/>
+          <w:highlight w:val="white"/>
+        </w:rPr>
+        <w:t xml:space="preserve">        </w:t>
+      </w:r>
+      <w:proofErr w:type="gramStart"/>
+      <w:r>
+        <w:rPr>
+          <w:rFonts w:ascii="Consolas" w:hAnsi="Consolas" w:cs="Consolas"/>
+          <w:color w:val="0000FF"/>
+          <w:sz w:val="19"/>
+          <w:szCs w:val="19"/>
+          <w:highlight w:val="white"/>
+        </w:rPr>
+        <w:t>except</w:t>
+      </w:r>
+      <w:proofErr w:type="gramEnd"/>
+      <w:r>
+        <w:rPr>
+          <w:rFonts w:ascii="Consolas" w:hAnsi="Consolas" w:cs="Consolas"/>
+          <w:color w:val="000000"/>
+          <w:sz w:val="19"/>
+          <w:szCs w:val="19"/>
+          <w:highlight w:val="white"/>
+        </w:rPr>
+        <w:t xml:space="preserve"> Exception </w:t>
+      </w:r>
+      <w:r>
+        <w:rPr>
+          <w:rFonts w:ascii="Consolas" w:hAnsi="Consolas" w:cs="Consolas"/>
+          <w:color w:val="0000FF"/>
+          <w:sz w:val="19"/>
+          <w:szCs w:val="19"/>
+          <w:highlight w:val="white"/>
+        </w:rPr>
+        <w:t>as</w:t>
+      </w:r>
+      <w:r>
+        <w:rPr>
+          <w:rFonts w:ascii="Consolas" w:hAnsi="Consolas" w:cs="Consolas"/>
+          <w:color w:val="000000"/>
+          <w:sz w:val="19"/>
+          <w:szCs w:val="19"/>
+          <w:highlight w:val="white"/>
+        </w:rPr>
+        <w:t xml:space="preserve"> ex:</w:t>
+      </w:r>
+    </w:p>
+    <w:p>
+      <w:pPr>
+        <w:autoSpaceDE w:val="0"/>
+        <w:autoSpaceDN w:val="0"/>
+        <w:adjustRightInd w:val="0"/>
+        <w:spacing w:after="0" w:line="240" w:lineRule="auto"/>
+        <w:rPr>
+          <w:rFonts w:ascii="Consolas" w:hAnsi="Consolas" w:cs="Consolas"/>
+          <w:color w:val="000000"/>
+          <w:sz w:val="19"/>
+          <w:szCs w:val="19"/>
+          <w:highlight w:val="white"/>
+        </w:rPr>
+      </w:pPr>
+      <w:r>
+        <w:rPr>
+          <w:rFonts w:ascii="Consolas" w:hAnsi="Consolas" w:cs="Consolas"/>
+          <w:color w:val="000000"/>
+          <w:sz w:val="19"/>
+          <w:szCs w:val="19"/>
+          <w:highlight w:val="white"/>
+        </w:rPr>
+        <w:t xml:space="preserve">            </w:t>
+      </w:r>
+    </w:p>
+    <w:p>
+      <w:pPr>
+        <w:autoSpaceDE w:val="0"/>
+        <w:autoSpaceDN w:val="0"/>
+        <w:adjustRightInd w:val="0"/>
+        <w:spacing w:after="0" w:line="240" w:lineRule="auto"/>
+        <w:rPr>
+          <w:rFonts w:ascii="Consolas" w:hAnsi="Consolas" w:cs="Consolas"/>
+          <w:color w:val="000000"/>
+          <w:sz w:val="19"/>
+          <w:szCs w:val="19"/>
+          <w:highlight w:val="white"/>
+        </w:rPr>
+      </w:pPr>
+      <w:r>
+        <w:rPr>
+          <w:rFonts w:ascii="Consolas" w:hAnsi="Consolas" w:cs="Consolas"/>
+          <w:color w:val="000000"/>
+          <w:sz w:val="19"/>
+          <w:szCs w:val="19"/>
+          <w:highlight w:val="white"/>
+        </w:rPr>
+        <w:t xml:space="preserve">            </w:t>
+      </w:r>
+      <w:proofErr w:type="spellStart"/>
+      <w:proofErr w:type="gramStart"/>
+      <w:r>
+        <w:rPr>
+          <w:rFonts w:ascii="Consolas" w:hAnsi="Consolas" w:cs="Consolas"/>
+          <w:color w:val="000000"/>
+          <w:sz w:val="19"/>
+          <w:szCs w:val="19"/>
+          <w:highlight w:val="white"/>
+        </w:rPr>
+        <w:t>LogError</w:t>
+      </w:r>
+      <w:proofErr w:type="spellEnd"/>
+      <w:r>
+        <w:rPr>
+          <w:rFonts w:ascii="Consolas" w:hAnsi="Consolas" w:cs="Consolas"/>
+          <w:color w:val="000000"/>
+          <w:sz w:val="19"/>
+          <w:szCs w:val="19"/>
+          <w:highlight w:val="white"/>
+        </w:rPr>
+        <w:t>(</w:t>
+      </w:r>
+      <w:proofErr w:type="spellStart"/>
+      <w:proofErr w:type="gramEnd"/>
+      <w:r>
+        <w:rPr>
+          <w:rFonts w:ascii="Consolas" w:hAnsi="Consolas" w:cs="Consolas"/>
+          <w:color w:val="808080"/>
+          <w:sz w:val="19"/>
+          <w:szCs w:val="19"/>
+          <w:highlight w:val="white"/>
+        </w:rPr>
+        <w:t>self</w:t>
+      </w:r>
+      <w:r>
+        <w:rPr>
+          <w:rFonts w:ascii="Consolas" w:hAnsi="Consolas" w:cs="Consolas"/>
+          <w:color w:val="000000"/>
+          <w:sz w:val="19"/>
+          <w:szCs w:val="19"/>
+          <w:highlight w:val="white"/>
+        </w:rPr>
+        <w:t>.db</w:t>
+      </w:r>
+      <w:proofErr w:type="spellEnd"/>
+      <w:r>
+        <w:rPr>
+          <w:rFonts w:ascii="Consolas" w:hAnsi="Consolas" w:cs="Consolas"/>
+          <w:color w:val="000000"/>
+          <w:sz w:val="19"/>
+          <w:szCs w:val="19"/>
+          <w:highlight w:val="white"/>
+        </w:rPr>
+        <w:t xml:space="preserve">, </w:t>
+      </w:r>
+      <w:r>
+        <w:rPr>
+          <w:rFonts w:ascii="Consolas" w:hAnsi="Consolas" w:cs="Consolas"/>
+          <w:color w:val="A31515"/>
+          <w:sz w:val="19"/>
+          <w:szCs w:val="19"/>
+          <w:highlight w:val="white"/>
+        </w:rPr>
+        <w:t>"</w:t>
+      </w:r>
+      <w:proofErr w:type="spellStart"/>
+      <w:r>
+        <w:rPr>
+          <w:rFonts w:ascii="Consolas" w:hAnsi="Consolas" w:cs="Consolas"/>
+          <w:color w:val="A31515"/>
+          <w:sz w:val="19"/>
+          <w:szCs w:val="19"/>
+          <w:highlight w:val="white"/>
+        </w:rPr>
+        <w:t>Outcode</w:t>
+      </w:r>
+      <w:proofErr w:type="spellEnd"/>
+      <w:r>
+        <w:rPr>
+          <w:rFonts w:ascii="Consolas" w:hAnsi="Consolas" w:cs="Consolas"/>
+          <w:color w:val="A31515"/>
+          <w:sz w:val="19"/>
+          <w:szCs w:val="19"/>
+          <w:highlight w:val="white"/>
+        </w:rPr>
+        <w:t>"</w:t>
+      </w:r>
+      <w:r>
+        <w:rPr>
+          <w:rFonts w:ascii="Consolas" w:hAnsi="Consolas" w:cs="Consolas"/>
+          <w:color w:val="000000"/>
+          <w:sz w:val="19"/>
+          <w:szCs w:val="19"/>
+          <w:highlight w:val="white"/>
+        </w:rPr>
+        <w:t xml:space="preserve">, </w:t>
+      </w:r>
+      <w:proofErr w:type="spellStart"/>
+      <w:r>
+        <w:rPr>
+          <w:rFonts w:ascii="Consolas" w:hAnsi="Consolas" w:cs="Consolas"/>
+          <w:color w:val="808080"/>
+          <w:sz w:val="19"/>
+          <w:szCs w:val="19"/>
+          <w:highlight w:val="white"/>
+        </w:rPr>
+        <w:t>outcodeId</w:t>
+      </w:r>
+      <w:proofErr w:type="spellEnd"/>
+      <w:r>
+        <w:rPr>
+          <w:rFonts w:ascii="Consolas" w:hAnsi="Consolas" w:cs="Consolas"/>
+          <w:color w:val="000000"/>
+          <w:sz w:val="19"/>
+          <w:szCs w:val="19"/>
+          <w:highlight w:val="white"/>
+        </w:rPr>
+        <w:t>, ex)</w:t>
+      </w:r>
+    </w:p>
+    <w:p>
+      <w:pPr>
+        <w:autoSpaceDE w:val="0"/>
+        <w:autoSpaceDN w:val="0"/>
+        <w:adjustRightInd w:val="0"/>
+        <w:spacing w:after="0" w:line="240" w:lineRule="auto"/>
+        <w:rPr>
+          <w:rFonts w:ascii="Consolas" w:hAnsi="Consolas" w:cs="Consolas"/>
+          <w:color w:val="000000"/>
+          <w:sz w:val="19"/>
+          <w:szCs w:val="19"/>
+          <w:highlight w:val="white"/>
+        </w:rPr>
+      </w:pPr>
+    </w:p>
+    <w:p>
+      <w:pPr>
+        <w:rPr>
+          <w:b/>
+          <w:sz w:val="32"/>
+        </w:rPr>
+      </w:pPr>
+    </w:p>
+    <w:p>
+      <w:pPr>
+        <w:rPr>
+          <w:b/>
+          <w:sz w:val="32"/>
+        </w:rPr>
+      </w:pPr>
+      <w:r>
+        <w:rPr>
+          <w:b/>
+          <w:sz w:val="32"/>
+        </w:rPr>
+        <w:lastRenderedPageBreak/>
+        <w:t>Creating the Database</w:t>
+      </w:r>
+    </w:p>
+    <w:p>
+      <w:proofErr w:type="gramStart"/>
+      <w:r>
+        <w:t xml:space="preserve">Log into </w:t>
+      </w:r>
+      <w:proofErr w:type="spellStart"/>
+      <w:r>
+        <w:t>MySql</w:t>
+      </w:r>
+      <w:proofErr w:type="spellEnd"/>
+      <w:r>
+        <w:t xml:space="preserve"> as an administrator.</w:t>
+      </w:r>
+      <w:proofErr w:type="gramEnd"/>
+      <w:r>
+        <w:t xml:space="preserve">  Run the </w:t>
+      </w:r>
+      <w:proofErr w:type="spellStart"/>
+      <w:r>
+        <w:t>Scraper.sql</w:t>
+      </w:r>
+      <w:proofErr w:type="spellEnd"/>
+      <w:r>
+        <w:t xml:space="preserve"> file you find in our </w:t>
+      </w:r>
+      <w:proofErr w:type="spellStart"/>
+      <w:r>
+        <w:t>Github</w:t>
+      </w:r>
+      <w:proofErr w:type="spellEnd"/>
+      <w:r>
+        <w:t xml:space="preserve"> repository.  As it is a short script, it is embedded here for ease of access:</w:t>
+      </w:r>
+    </w:p>
+    <w:p>
+      <w:pPr>
+        <w:ind w:left="720"/>
+        <w:contextualSpacing/>
+        <w:rPr>
+          <w:rFonts w:ascii="Courier New" w:hAnsi="Courier New" w:cs="Courier New"/>
+          <w:sz w:val="16"/>
+          <w:szCs w:val="16"/>
+        </w:rPr>
+      </w:pPr>
+      <w:r>
+        <w:rPr>
+          <w:rFonts w:ascii="Courier New" w:hAnsi="Courier New" w:cs="Courier New"/>
+          <w:sz w:val="16"/>
+          <w:szCs w:val="16"/>
+        </w:rPr>
+        <w:t>CREATE DATABASE `scraper2` /*</w:t>
+      </w:r>
+      <w:proofErr w:type="gramStart"/>
+      <w:r>
+        <w:rPr>
+          <w:rFonts w:ascii="Courier New" w:hAnsi="Courier New" w:cs="Courier New"/>
+          <w:sz w:val="16"/>
+          <w:szCs w:val="16"/>
+        </w:rPr>
+        <w:t>!40100</w:t>
+      </w:r>
+      <w:proofErr w:type="gramEnd"/>
+      <w:r>
+        <w:rPr>
+          <w:rFonts w:ascii="Courier New" w:hAnsi="Courier New" w:cs="Courier New"/>
+          <w:sz w:val="16"/>
+          <w:szCs w:val="16"/>
+        </w:rPr>
+        <w:t xml:space="preserve"> DEFAULT CHARACTER SET latin1 */;</w:t>
+      </w:r>
+    </w:p>
+    <w:p>
+      <w:pPr>
+        <w:ind w:left="720"/>
+        <w:contextualSpacing/>
+        <w:rPr>
+          <w:rFonts w:ascii="Courier New" w:hAnsi="Courier New" w:cs="Courier New"/>
+          <w:sz w:val="16"/>
+          <w:szCs w:val="16"/>
+        </w:rPr>
+      </w:pPr>
+      <w:r>
+        <w:rPr>
+          <w:rFonts w:ascii="Courier New" w:hAnsi="Courier New" w:cs="Courier New"/>
+          <w:sz w:val="16"/>
+          <w:szCs w:val="16"/>
+        </w:rPr>
+        <w:t>USE `scraper2`;</w:t>
+      </w:r>
+    </w:p>
+    <w:p>
+      <w:pPr>
+        <w:ind w:left="720"/>
+        <w:contextualSpacing/>
+        <w:rPr>
+          <w:rFonts w:ascii="Courier New" w:hAnsi="Courier New" w:cs="Courier New"/>
+          <w:sz w:val="16"/>
+          <w:szCs w:val="16"/>
+        </w:rPr>
+      </w:pPr>
+    </w:p>
+    <w:p>
+      <w:pPr>
+        <w:ind w:left="720"/>
+        <w:contextualSpacing/>
+        <w:rPr>
+          <w:rFonts w:ascii="Courier New" w:hAnsi="Courier New" w:cs="Courier New"/>
+          <w:sz w:val="16"/>
+          <w:szCs w:val="16"/>
+        </w:rPr>
+      </w:pPr>
+      <w:r>
+        <w:rPr>
+          <w:rFonts w:ascii="Courier New" w:hAnsi="Courier New" w:cs="Courier New"/>
+          <w:sz w:val="16"/>
+          <w:szCs w:val="16"/>
+        </w:rPr>
+        <w:t>CREATE TABLE `</w:t>
+      </w:r>
+      <w:proofErr w:type="spellStart"/>
+      <w:r>
+        <w:rPr>
+          <w:rFonts w:ascii="Courier New" w:hAnsi="Courier New" w:cs="Courier New"/>
+          <w:sz w:val="16"/>
+          <w:szCs w:val="16"/>
+        </w:rPr>
+        <w:t>outcode</w:t>
+      </w:r>
+      <w:proofErr w:type="spellEnd"/>
+      <w:r>
+        <w:rPr>
+          <w:rFonts w:ascii="Courier New" w:hAnsi="Courier New" w:cs="Courier New"/>
+          <w:sz w:val="16"/>
+          <w:szCs w:val="16"/>
+        </w:rPr>
+        <w:t>` (</w:t>
+      </w:r>
+    </w:p>
+    <w:p>
+      <w:pPr>
+        <w:ind w:left="720"/>
+        <w:contextualSpacing/>
+        <w:rPr>
+          <w:rFonts w:ascii="Courier New" w:hAnsi="Courier New" w:cs="Courier New"/>
+          <w:sz w:val="16"/>
+          <w:szCs w:val="16"/>
+        </w:rPr>
+      </w:pPr>
+      <w:r>
+        <w:rPr>
+          <w:rFonts w:ascii="Courier New" w:hAnsi="Courier New" w:cs="Courier New"/>
+          <w:sz w:val="16"/>
+          <w:szCs w:val="16"/>
+        </w:rPr>
+        <w:t xml:space="preserve">  `</w:t>
+      </w:r>
+      <w:proofErr w:type="gramStart"/>
+      <w:r>
+        <w:rPr>
+          <w:rFonts w:ascii="Courier New" w:hAnsi="Courier New" w:cs="Courier New"/>
+          <w:sz w:val="16"/>
+          <w:szCs w:val="16"/>
+        </w:rPr>
+        <w:t>id</w:t>
+      </w:r>
+      <w:proofErr w:type="gramEnd"/>
+      <w:r>
+        <w:rPr>
+          <w:rFonts w:ascii="Courier New" w:hAnsi="Courier New" w:cs="Courier New"/>
+          <w:sz w:val="16"/>
+          <w:szCs w:val="16"/>
+        </w:rPr>
+        <w:t xml:space="preserve">` </w:t>
+      </w:r>
+      <w:proofErr w:type="spellStart"/>
+      <w:r>
+        <w:rPr>
+          <w:rFonts w:ascii="Courier New" w:hAnsi="Courier New" w:cs="Courier New"/>
+          <w:sz w:val="16"/>
+          <w:szCs w:val="16"/>
+        </w:rPr>
+        <w:t>int</w:t>
+      </w:r>
+      <w:proofErr w:type="spellEnd"/>
+      <w:r>
+        <w:rPr>
+          <w:rFonts w:ascii="Courier New" w:hAnsi="Courier New" w:cs="Courier New"/>
+          <w:sz w:val="16"/>
+          <w:szCs w:val="16"/>
+        </w:rPr>
+        <w:t>(11) NOT NULL,</w:t>
+      </w:r>
+    </w:p>
+    <w:p>
+      <w:pPr>
+        <w:ind w:left="720"/>
+        <w:contextualSpacing/>
+        <w:rPr>
+          <w:rFonts w:ascii="Courier New" w:hAnsi="Courier New" w:cs="Courier New"/>
+          <w:sz w:val="16"/>
+          <w:szCs w:val="16"/>
+        </w:rPr>
+      </w:pPr>
+      <w:r>
+        <w:rPr>
+          <w:rFonts w:ascii="Courier New" w:hAnsi="Courier New" w:cs="Courier New"/>
+          <w:sz w:val="16"/>
+          <w:szCs w:val="16"/>
+        </w:rPr>
+        <w:t xml:space="preserve">  `</w:t>
+      </w:r>
+      <w:proofErr w:type="gramStart"/>
+      <w:r>
+        <w:rPr>
+          <w:rFonts w:ascii="Courier New" w:hAnsi="Courier New" w:cs="Courier New"/>
+          <w:sz w:val="16"/>
+          <w:szCs w:val="16"/>
+        </w:rPr>
+        <w:t>completed</w:t>
+      </w:r>
+      <w:proofErr w:type="gramEnd"/>
+      <w:r>
+        <w:rPr>
+          <w:rFonts w:ascii="Courier New" w:hAnsi="Courier New" w:cs="Courier New"/>
+          <w:sz w:val="16"/>
+          <w:szCs w:val="16"/>
+        </w:rPr>
+        <w:t xml:space="preserve">` </w:t>
+      </w:r>
+      <w:proofErr w:type="spellStart"/>
+      <w:r>
+        <w:rPr>
+          <w:rFonts w:ascii="Courier New" w:hAnsi="Courier New" w:cs="Courier New"/>
+          <w:sz w:val="16"/>
+          <w:szCs w:val="16"/>
+        </w:rPr>
+        <w:t>int</w:t>
+      </w:r>
+      <w:proofErr w:type="spellEnd"/>
+      <w:r>
+        <w:rPr>
+          <w:rFonts w:ascii="Courier New" w:hAnsi="Courier New" w:cs="Courier New"/>
+          <w:sz w:val="16"/>
+          <w:szCs w:val="16"/>
+        </w:rPr>
+        <w:t>(11) NOT NULL,</w:t>
+      </w:r>
+    </w:p>
+    <w:p>
+      <w:pPr>
+        <w:ind w:left="720"/>
+        <w:contextualSpacing/>
+        <w:rPr>
+          <w:rFonts w:ascii="Courier New" w:hAnsi="Courier New" w:cs="Courier New"/>
+          <w:sz w:val="16"/>
+          <w:szCs w:val="16"/>
+        </w:rPr>
+      </w:pPr>
+      <w:r>
+        <w:rPr>
+          <w:rFonts w:ascii="Courier New" w:hAnsi="Courier New" w:cs="Courier New"/>
+          <w:sz w:val="16"/>
+          <w:szCs w:val="16"/>
+        </w:rPr>
+        <w:t xml:space="preserve">  PRIMARY KEY (`id`)</w:t>
+      </w:r>
+    </w:p>
+    <w:p>
+      <w:pPr>
+        <w:ind w:left="720"/>
+        <w:contextualSpacing/>
+        <w:rPr>
+          <w:rFonts w:ascii="Courier New" w:hAnsi="Courier New" w:cs="Courier New"/>
+          <w:sz w:val="16"/>
+          <w:szCs w:val="16"/>
+        </w:rPr>
+      </w:pPr>
+      <w:r>
+        <w:rPr>
+          <w:rFonts w:ascii="Courier New" w:hAnsi="Courier New" w:cs="Courier New"/>
+          <w:sz w:val="16"/>
+          <w:szCs w:val="16"/>
+        </w:rPr>
+        <w:t>) ENGINE=</w:t>
+      </w:r>
+      <w:proofErr w:type="spellStart"/>
+      <w:r>
+        <w:rPr>
+          <w:rFonts w:ascii="Courier New" w:hAnsi="Courier New" w:cs="Courier New"/>
+          <w:sz w:val="16"/>
+          <w:szCs w:val="16"/>
+        </w:rPr>
+        <w:t>InnoDB</w:t>
+      </w:r>
+      <w:proofErr w:type="spellEnd"/>
+      <w:r>
+        <w:rPr>
+          <w:rFonts w:ascii="Courier New" w:hAnsi="Courier New" w:cs="Courier New"/>
+          <w:sz w:val="16"/>
+          <w:szCs w:val="16"/>
+        </w:rPr>
+        <w:t xml:space="preserve"> DEFAULT CHARSET=latin1;</w:t>
+      </w:r>
+    </w:p>
+    <w:p>
+      <w:pPr>
+        <w:ind w:left="720"/>
+        <w:contextualSpacing/>
+        <w:rPr>
+          <w:rFonts w:ascii="Courier New" w:hAnsi="Courier New" w:cs="Courier New"/>
+          <w:sz w:val="16"/>
+          <w:szCs w:val="16"/>
+        </w:rPr>
+      </w:pPr>
+    </w:p>
+    <w:p>
+      <w:pPr>
+        <w:ind w:left="720"/>
+        <w:contextualSpacing/>
+        <w:rPr>
+          <w:rFonts w:ascii="Courier New" w:hAnsi="Courier New" w:cs="Courier New"/>
+          <w:sz w:val="16"/>
+          <w:szCs w:val="16"/>
+        </w:rPr>
+      </w:pPr>
+      <w:r>
+        <w:rPr>
+          <w:rFonts w:ascii="Courier New" w:hAnsi="Courier New" w:cs="Courier New"/>
+          <w:sz w:val="16"/>
+          <w:szCs w:val="16"/>
+        </w:rPr>
+        <w:t>CREATE TABLE `property` (</w:t>
+      </w:r>
+    </w:p>
+    <w:p>
+      <w:pPr>
+        <w:ind w:left="720"/>
+        <w:contextualSpacing/>
+        <w:rPr>
+          <w:rFonts w:ascii="Courier New" w:hAnsi="Courier New" w:cs="Courier New"/>
+          <w:sz w:val="16"/>
+          <w:szCs w:val="16"/>
+        </w:rPr>
+      </w:pPr>
+      <w:r>
+        <w:rPr>
+          <w:rFonts w:ascii="Courier New" w:hAnsi="Courier New" w:cs="Courier New"/>
+          <w:sz w:val="16"/>
+          <w:szCs w:val="16"/>
+        </w:rPr>
+        <w:t xml:space="preserve">  `</w:t>
+      </w:r>
+      <w:proofErr w:type="gramStart"/>
+      <w:r>
+        <w:rPr>
+          <w:rFonts w:ascii="Courier New" w:hAnsi="Courier New" w:cs="Courier New"/>
+          <w:sz w:val="16"/>
+          <w:szCs w:val="16"/>
+        </w:rPr>
+        <w:t>id</w:t>
+      </w:r>
+      <w:proofErr w:type="gramEnd"/>
+      <w:r>
+        <w:rPr>
+          <w:rFonts w:ascii="Courier New" w:hAnsi="Courier New" w:cs="Courier New"/>
+          <w:sz w:val="16"/>
+          <w:szCs w:val="16"/>
+        </w:rPr>
+        <w:t xml:space="preserve">` </w:t>
+      </w:r>
+      <w:proofErr w:type="spellStart"/>
+      <w:r>
+        <w:rPr>
+          <w:rFonts w:ascii="Courier New" w:hAnsi="Courier New" w:cs="Courier New"/>
+          <w:sz w:val="16"/>
+          <w:szCs w:val="16"/>
+        </w:rPr>
+        <w:t>int</w:t>
+      </w:r>
+      <w:proofErr w:type="spellEnd"/>
+      <w:r>
+        <w:rPr>
+          <w:rFonts w:ascii="Courier New" w:hAnsi="Courier New" w:cs="Courier New"/>
+          <w:sz w:val="16"/>
+          <w:szCs w:val="16"/>
+        </w:rPr>
+        <w:t>(11) NOT NULL,</w:t>
+      </w:r>
+    </w:p>
+    <w:p>
+      <w:pPr>
+        <w:ind w:left="720"/>
+        <w:contextualSpacing/>
+        <w:rPr>
+          <w:rFonts w:ascii="Courier New" w:hAnsi="Courier New" w:cs="Courier New"/>
+          <w:sz w:val="16"/>
+          <w:szCs w:val="16"/>
+        </w:rPr>
+      </w:pPr>
+      <w:r>
+        <w:rPr>
+          <w:rFonts w:ascii="Courier New" w:hAnsi="Courier New" w:cs="Courier New"/>
+          <w:sz w:val="16"/>
+          <w:szCs w:val="16"/>
+        </w:rPr>
+        <w:t xml:space="preserve">  `</w:t>
+      </w:r>
+      <w:proofErr w:type="spellStart"/>
+      <w:r>
+        <w:rPr>
+          <w:rFonts w:ascii="Courier New" w:hAnsi="Courier New" w:cs="Courier New"/>
+          <w:sz w:val="16"/>
+          <w:szCs w:val="16"/>
+        </w:rPr>
+        <w:t>outcode_id</w:t>
+      </w:r>
+      <w:proofErr w:type="spellEnd"/>
+      <w:r>
+        <w:rPr>
+          <w:rFonts w:ascii="Courier New" w:hAnsi="Courier New" w:cs="Courier New"/>
+          <w:sz w:val="16"/>
+          <w:szCs w:val="16"/>
+        </w:rPr>
+        <w:t xml:space="preserve">` </w:t>
+      </w:r>
+      <w:proofErr w:type="spellStart"/>
+      <w:proofErr w:type="gramStart"/>
+      <w:r>
+        <w:rPr>
+          <w:rFonts w:ascii="Courier New" w:hAnsi="Courier New" w:cs="Courier New"/>
+          <w:sz w:val="16"/>
+          <w:szCs w:val="16"/>
+        </w:rPr>
+        <w:t>int</w:t>
+      </w:r>
+      <w:proofErr w:type="spellEnd"/>
+      <w:r>
+        <w:rPr>
+          <w:rFonts w:ascii="Courier New" w:hAnsi="Courier New" w:cs="Courier New"/>
+          <w:sz w:val="16"/>
+          <w:szCs w:val="16"/>
+        </w:rPr>
+        <w:t>(</w:t>
+      </w:r>
+      <w:proofErr w:type="gramEnd"/>
+      <w:r>
+        <w:rPr>
+          <w:rFonts w:ascii="Courier New" w:hAnsi="Courier New" w:cs="Courier New"/>
+          <w:sz w:val="16"/>
+          <w:szCs w:val="16"/>
+        </w:rPr>
+        <w:t>11) NOT NULL,</w:t>
+      </w:r>
+    </w:p>
+    <w:p>
+      <w:pPr>
+        <w:ind w:left="720"/>
+        <w:contextualSpacing/>
+        <w:rPr>
+          <w:rFonts w:ascii="Courier New" w:hAnsi="Courier New" w:cs="Courier New"/>
+          <w:sz w:val="16"/>
+          <w:szCs w:val="16"/>
+        </w:rPr>
+      </w:pPr>
+      <w:r>
+        <w:rPr>
+          <w:rFonts w:ascii="Courier New" w:hAnsi="Courier New" w:cs="Courier New"/>
+          <w:sz w:val="16"/>
+          <w:szCs w:val="16"/>
+        </w:rPr>
+        <w:t xml:space="preserve">  `</w:t>
+      </w:r>
+      <w:proofErr w:type="spellStart"/>
+      <w:proofErr w:type="gramStart"/>
+      <w:r>
+        <w:rPr>
+          <w:rFonts w:ascii="Courier New" w:hAnsi="Courier New" w:cs="Courier New"/>
+          <w:sz w:val="16"/>
+          <w:szCs w:val="16"/>
+        </w:rPr>
+        <w:t>url</w:t>
+      </w:r>
+      <w:proofErr w:type="spellEnd"/>
+      <w:proofErr w:type="gramEnd"/>
+      <w:r>
+        <w:rPr>
+          <w:rFonts w:ascii="Courier New" w:hAnsi="Courier New" w:cs="Courier New"/>
+          <w:sz w:val="16"/>
+          <w:szCs w:val="16"/>
+        </w:rPr>
+        <w:t>` varchar(250) NOT NULL,</w:t>
+      </w:r>
+    </w:p>
+    <w:p>
+      <w:pPr>
+        <w:ind w:left="720"/>
+        <w:contextualSpacing/>
+        <w:rPr>
+          <w:rFonts w:ascii="Courier New" w:hAnsi="Courier New" w:cs="Courier New"/>
+          <w:sz w:val="16"/>
+          <w:szCs w:val="16"/>
+        </w:rPr>
+      </w:pPr>
+      <w:r>
+        <w:rPr>
+          <w:rFonts w:ascii="Courier New" w:hAnsi="Courier New" w:cs="Courier New"/>
+          <w:sz w:val="16"/>
+          <w:szCs w:val="16"/>
+        </w:rPr>
+        <w:t xml:space="preserve">  `</w:t>
+      </w:r>
+      <w:proofErr w:type="gramStart"/>
+      <w:r>
+        <w:rPr>
+          <w:rFonts w:ascii="Courier New" w:hAnsi="Courier New" w:cs="Courier New"/>
+          <w:sz w:val="16"/>
+          <w:szCs w:val="16"/>
+        </w:rPr>
+        <w:t>title</w:t>
+      </w:r>
+      <w:proofErr w:type="gramEnd"/>
+      <w:r>
+        <w:rPr>
+          <w:rFonts w:ascii="Courier New" w:hAnsi="Courier New" w:cs="Courier New"/>
+          <w:sz w:val="16"/>
+          <w:szCs w:val="16"/>
+        </w:rPr>
+        <w:t>` varchar(250) DEFAULT NULL,</w:t>
+      </w:r>
+    </w:p>
+    <w:p>
+      <w:pPr>
+        <w:ind w:left="720"/>
+        <w:contextualSpacing/>
+        <w:rPr>
+          <w:rFonts w:ascii="Courier New" w:hAnsi="Courier New" w:cs="Courier New"/>
+          <w:sz w:val="16"/>
+          <w:szCs w:val="16"/>
+        </w:rPr>
+      </w:pPr>
+      <w:r>
+        <w:rPr>
+          <w:rFonts w:ascii="Courier New" w:hAnsi="Courier New" w:cs="Courier New"/>
+          <w:sz w:val="16"/>
+          <w:szCs w:val="16"/>
+        </w:rPr>
+        <w:t xml:space="preserve">  `</w:t>
+      </w:r>
+      <w:proofErr w:type="gramStart"/>
+      <w:r>
+        <w:rPr>
+          <w:rFonts w:ascii="Courier New" w:hAnsi="Courier New" w:cs="Courier New"/>
+          <w:sz w:val="16"/>
+          <w:szCs w:val="16"/>
+        </w:rPr>
+        <w:t>description</w:t>
+      </w:r>
+      <w:proofErr w:type="gramEnd"/>
+      <w:r>
+        <w:rPr>
+          <w:rFonts w:ascii="Courier New" w:hAnsi="Courier New" w:cs="Courier New"/>
+          <w:sz w:val="16"/>
+          <w:szCs w:val="16"/>
+        </w:rPr>
+        <w:t>` text,</w:t>
+      </w:r>
+    </w:p>
+    <w:p>
+      <w:pPr>
+        <w:ind w:left="720"/>
+        <w:contextualSpacing/>
+        <w:rPr>
+          <w:rFonts w:ascii="Courier New" w:hAnsi="Courier New" w:cs="Courier New"/>
+          <w:sz w:val="16"/>
+          <w:szCs w:val="16"/>
+        </w:rPr>
+      </w:pPr>
+      <w:r>
+        <w:rPr>
+          <w:rFonts w:ascii="Courier New" w:hAnsi="Courier New" w:cs="Courier New"/>
+          <w:sz w:val="16"/>
+          <w:szCs w:val="16"/>
+        </w:rPr>
+        <w:t xml:space="preserve">  `</w:t>
+      </w:r>
+      <w:proofErr w:type="spellStart"/>
+      <w:r>
+        <w:rPr>
+          <w:rFonts w:ascii="Courier New" w:hAnsi="Courier New" w:cs="Courier New"/>
+          <w:sz w:val="16"/>
+          <w:szCs w:val="16"/>
+        </w:rPr>
+        <w:t>monthly_price</w:t>
+      </w:r>
+      <w:proofErr w:type="spellEnd"/>
+      <w:r>
+        <w:rPr>
+          <w:rFonts w:ascii="Courier New" w:hAnsi="Courier New" w:cs="Courier New"/>
+          <w:sz w:val="16"/>
+          <w:szCs w:val="16"/>
+        </w:rPr>
+        <w:t xml:space="preserve">` </w:t>
+      </w:r>
+      <w:proofErr w:type="spellStart"/>
+      <w:proofErr w:type="gramStart"/>
+      <w:r>
+        <w:rPr>
+          <w:rFonts w:ascii="Courier New" w:hAnsi="Courier New" w:cs="Courier New"/>
+          <w:sz w:val="16"/>
+          <w:szCs w:val="16"/>
+        </w:rPr>
+        <w:t>int</w:t>
+      </w:r>
+      <w:proofErr w:type="spellEnd"/>
+      <w:r>
+        <w:rPr>
+          <w:rFonts w:ascii="Courier New" w:hAnsi="Courier New" w:cs="Courier New"/>
+          <w:sz w:val="16"/>
+          <w:szCs w:val="16"/>
+        </w:rPr>
+        <w:t>(</w:t>
+      </w:r>
+      <w:proofErr w:type="gramEnd"/>
+      <w:r>
+        <w:rPr>
+          <w:rFonts w:ascii="Courier New" w:hAnsi="Courier New" w:cs="Courier New"/>
+          <w:sz w:val="16"/>
+          <w:szCs w:val="16"/>
+        </w:rPr>
+        <w:t>11) DEFAULT NULL,</w:t>
+      </w:r>
+    </w:p>
+    <w:p>
+      <w:pPr>
+        <w:ind w:left="720"/>
+        <w:contextualSpacing/>
+        <w:rPr>
+          <w:rFonts w:ascii="Courier New" w:hAnsi="Courier New" w:cs="Courier New"/>
+          <w:sz w:val="16"/>
+          <w:szCs w:val="16"/>
+        </w:rPr>
+      </w:pPr>
+      <w:r>
+        <w:rPr>
+          <w:rFonts w:ascii="Courier New" w:hAnsi="Courier New" w:cs="Courier New"/>
+          <w:sz w:val="16"/>
+          <w:szCs w:val="16"/>
+        </w:rPr>
+        <w:t xml:space="preserve">  `</w:t>
+      </w:r>
+      <w:proofErr w:type="spellStart"/>
+      <w:r>
+        <w:rPr>
+          <w:rFonts w:ascii="Courier New" w:hAnsi="Courier New" w:cs="Courier New"/>
+          <w:sz w:val="16"/>
+          <w:szCs w:val="16"/>
+        </w:rPr>
+        <w:t>weekly_price</w:t>
+      </w:r>
+      <w:proofErr w:type="spellEnd"/>
+      <w:r>
+        <w:rPr>
+          <w:rFonts w:ascii="Courier New" w:hAnsi="Courier New" w:cs="Courier New"/>
+          <w:sz w:val="16"/>
+          <w:szCs w:val="16"/>
+        </w:rPr>
+        <w:t xml:space="preserve">` </w:t>
+      </w:r>
+      <w:proofErr w:type="spellStart"/>
+      <w:proofErr w:type="gramStart"/>
+      <w:r>
+        <w:rPr>
+          <w:rFonts w:ascii="Courier New" w:hAnsi="Courier New" w:cs="Courier New"/>
+          <w:sz w:val="16"/>
+          <w:szCs w:val="16"/>
+        </w:rPr>
+        <w:t>int</w:t>
+      </w:r>
+      <w:proofErr w:type="spellEnd"/>
+      <w:r>
+        <w:rPr>
+          <w:rFonts w:ascii="Courier New" w:hAnsi="Courier New" w:cs="Courier New"/>
+          <w:sz w:val="16"/>
+          <w:szCs w:val="16"/>
+        </w:rPr>
+        <w:t>(</w:t>
+      </w:r>
+      <w:proofErr w:type="gramEnd"/>
+      <w:r>
+        <w:rPr>
+          <w:rFonts w:ascii="Courier New" w:hAnsi="Courier New" w:cs="Courier New"/>
+          <w:sz w:val="16"/>
+          <w:szCs w:val="16"/>
+        </w:rPr>
+        <w:t>11) DEFAULT NULL,</w:t>
+      </w:r>
+    </w:p>
+    <w:p>
+      <w:pPr>
+        <w:ind w:left="720"/>
+        <w:contextualSpacing/>
+        <w:rPr>
+          <w:rFonts w:ascii="Courier New" w:hAnsi="Courier New" w:cs="Courier New"/>
+          <w:sz w:val="16"/>
+          <w:szCs w:val="16"/>
+        </w:rPr>
+      </w:pPr>
+      <w:r>
+        <w:rPr>
+          <w:rFonts w:ascii="Courier New" w:hAnsi="Courier New" w:cs="Courier New"/>
+          <w:sz w:val="16"/>
+          <w:szCs w:val="16"/>
+        </w:rPr>
+        <w:t xml:space="preserve">  `</w:t>
+      </w:r>
+      <w:proofErr w:type="gramStart"/>
+      <w:r>
+        <w:rPr>
+          <w:rFonts w:ascii="Courier New" w:hAnsi="Courier New" w:cs="Courier New"/>
+          <w:sz w:val="16"/>
+          <w:szCs w:val="16"/>
+        </w:rPr>
+        <w:t>latitude</w:t>
+      </w:r>
+      <w:proofErr w:type="gramEnd"/>
+      <w:r>
+        <w:rPr>
+          <w:rFonts w:ascii="Courier New" w:hAnsi="Courier New" w:cs="Courier New"/>
+          <w:sz w:val="16"/>
+          <w:szCs w:val="16"/>
+        </w:rPr>
+        <w:t>` float DEFAULT NULL,</w:t>
+      </w:r>
+    </w:p>
+    <w:p>
+      <w:pPr>
+        <w:ind w:left="720"/>
+        <w:contextualSpacing/>
+        <w:rPr>
+          <w:rFonts w:ascii="Courier New" w:hAnsi="Courier New" w:cs="Courier New"/>
+          <w:sz w:val="16"/>
+          <w:szCs w:val="16"/>
+        </w:rPr>
+      </w:pPr>
+      <w:r>
+        <w:rPr>
+          <w:rFonts w:ascii="Courier New" w:hAnsi="Courier New" w:cs="Courier New"/>
+          <w:sz w:val="16"/>
+          <w:szCs w:val="16"/>
+        </w:rPr>
+        <w:t xml:space="preserve">  `</w:t>
+      </w:r>
+      <w:proofErr w:type="gramStart"/>
+      <w:r>
+        <w:rPr>
+          <w:rFonts w:ascii="Courier New" w:hAnsi="Courier New" w:cs="Courier New"/>
+          <w:sz w:val="16"/>
+          <w:szCs w:val="16"/>
+        </w:rPr>
+        <w:t>longitude</w:t>
+      </w:r>
+      <w:proofErr w:type="gramEnd"/>
+      <w:r>
+        <w:rPr>
+          <w:rFonts w:ascii="Courier New" w:hAnsi="Courier New" w:cs="Courier New"/>
+          <w:sz w:val="16"/>
+          <w:szCs w:val="16"/>
+        </w:rPr>
+        <w:t>` float DEFAULT NULL,</w:t>
+      </w:r>
+    </w:p>
+    <w:p>
+      <w:pPr>
+        <w:ind w:left="720"/>
+        <w:contextualSpacing/>
+        <w:rPr>
+          <w:rFonts w:ascii="Courier New" w:hAnsi="Courier New" w:cs="Courier New"/>
+          <w:sz w:val="16"/>
+          <w:szCs w:val="16"/>
+        </w:rPr>
+      </w:pPr>
+      <w:r>
+        <w:rPr>
+          <w:rFonts w:ascii="Courier New" w:hAnsi="Courier New" w:cs="Courier New"/>
+          <w:sz w:val="16"/>
+          <w:szCs w:val="16"/>
+        </w:rPr>
+        <w:t xml:space="preserve">  PRIMARY KEY (`id`),</w:t>
+      </w:r>
+    </w:p>
+    <w:p>
+      <w:pPr>
+        <w:ind w:left="720"/>
+        <w:contextualSpacing/>
+        <w:rPr>
+          <w:rFonts w:ascii="Courier New" w:hAnsi="Courier New" w:cs="Courier New"/>
+          <w:sz w:val="16"/>
+          <w:szCs w:val="16"/>
+        </w:rPr>
+      </w:pPr>
+      <w:r>
+        <w:rPr>
+          <w:rFonts w:ascii="Courier New" w:hAnsi="Courier New" w:cs="Courier New"/>
+          <w:sz w:val="16"/>
+          <w:szCs w:val="16"/>
+        </w:rPr>
+        <w:t xml:space="preserve">  KEY `</w:t>
+      </w:r>
+      <w:proofErr w:type="spellStart"/>
+      <w:r>
+        <w:rPr>
+          <w:rFonts w:ascii="Courier New" w:hAnsi="Courier New" w:cs="Courier New"/>
+          <w:sz w:val="16"/>
+          <w:szCs w:val="16"/>
+        </w:rPr>
+        <w:t>outcode_id</w:t>
+      </w:r>
+      <w:proofErr w:type="spellEnd"/>
+      <w:r>
+        <w:rPr>
+          <w:rFonts w:ascii="Courier New" w:hAnsi="Courier New" w:cs="Courier New"/>
+          <w:sz w:val="16"/>
+          <w:szCs w:val="16"/>
+        </w:rPr>
+        <w:t>` (`</w:t>
+      </w:r>
+      <w:proofErr w:type="spellStart"/>
+      <w:r>
+        <w:rPr>
+          <w:rFonts w:ascii="Courier New" w:hAnsi="Courier New" w:cs="Courier New"/>
+          <w:sz w:val="16"/>
+          <w:szCs w:val="16"/>
+        </w:rPr>
+        <w:t>outcode_id</w:t>
+      </w:r>
+      <w:proofErr w:type="spellEnd"/>
+      <w:r>
+        <w:rPr>
+          <w:rFonts w:ascii="Courier New" w:hAnsi="Courier New" w:cs="Courier New"/>
+          <w:sz w:val="16"/>
+          <w:szCs w:val="16"/>
+        </w:rPr>
+        <w:t>`),</w:t>
+      </w:r>
+    </w:p>
+    <w:p>
+      <w:pPr>
+        <w:ind w:left="720"/>
+        <w:contextualSpacing/>
+        <w:rPr>
+          <w:rFonts w:ascii="Courier New" w:hAnsi="Courier New" w:cs="Courier New"/>
+          <w:sz w:val="16"/>
+          <w:szCs w:val="16"/>
+        </w:rPr>
+      </w:pPr>
+      <w:r>
+        <w:rPr>
+          <w:rFonts w:ascii="Courier New" w:hAnsi="Courier New" w:cs="Courier New"/>
+          <w:sz w:val="16"/>
+          <w:szCs w:val="16"/>
+        </w:rPr>
+        <w:t xml:space="preserve">  CONSTRAINT `property_ibfk_1` FOREIGN KEY (`</w:t>
+      </w:r>
+      <w:proofErr w:type="spellStart"/>
+      <w:r>
+        <w:rPr>
+          <w:rFonts w:ascii="Courier New" w:hAnsi="Courier New" w:cs="Courier New"/>
+          <w:sz w:val="16"/>
+          <w:szCs w:val="16"/>
+        </w:rPr>
+        <w:t>outcode_id</w:t>
+      </w:r>
+      <w:proofErr w:type="spellEnd"/>
+      <w:r>
+        <w:rPr>
+          <w:rFonts w:ascii="Courier New" w:hAnsi="Courier New" w:cs="Courier New"/>
+          <w:sz w:val="16"/>
+          <w:szCs w:val="16"/>
+        </w:rPr>
+        <w:t>`) REFERENCES `</w:t>
+      </w:r>
+      <w:proofErr w:type="spellStart"/>
+      <w:r>
+        <w:rPr>
+          <w:rFonts w:ascii="Courier New" w:hAnsi="Courier New" w:cs="Courier New"/>
+          <w:sz w:val="16"/>
+          <w:szCs w:val="16"/>
+        </w:rPr>
+        <w:t>outcode</w:t>
+      </w:r>
+      <w:proofErr w:type="spellEnd"/>
+      <w:r>
+        <w:rPr>
+          <w:rFonts w:ascii="Courier New" w:hAnsi="Courier New" w:cs="Courier New"/>
+          <w:sz w:val="16"/>
+          <w:szCs w:val="16"/>
+        </w:rPr>
+        <w:t>` (`id`)</w:t>
+      </w:r>
+    </w:p>
+    <w:p>
+      <w:pPr>
+        <w:ind w:left="720"/>
+        <w:contextualSpacing/>
+        <w:rPr>
+          <w:rFonts w:ascii="Courier New" w:hAnsi="Courier New" w:cs="Courier New"/>
+          <w:sz w:val="16"/>
+          <w:szCs w:val="16"/>
+        </w:rPr>
+      </w:pPr>
+      <w:r>
+        <w:rPr>
+          <w:rFonts w:ascii="Courier New" w:hAnsi="Courier New" w:cs="Courier New"/>
+          <w:sz w:val="16"/>
+          <w:szCs w:val="16"/>
+        </w:rPr>
+        <w:t>) ENGINE=</w:t>
+      </w:r>
+      <w:proofErr w:type="spellStart"/>
+      <w:r>
+        <w:rPr>
+          <w:rFonts w:ascii="Courier New" w:hAnsi="Courier New" w:cs="Courier New"/>
+          <w:sz w:val="16"/>
+          <w:szCs w:val="16"/>
+        </w:rPr>
+        <w:t>InnoDB</w:t>
+      </w:r>
+      <w:proofErr w:type="spellEnd"/>
+      <w:r>
+        <w:rPr>
+          <w:rFonts w:ascii="Courier New" w:hAnsi="Courier New" w:cs="Courier New"/>
+          <w:sz w:val="16"/>
+          <w:szCs w:val="16"/>
+        </w:rPr>
+        <w:t xml:space="preserve"> DEFAULT CHARSET=latin1;</w:t>
+      </w:r>
+    </w:p>
+    <w:p>
+      <w:pPr>
+        <w:ind w:left="720"/>
+        <w:contextualSpacing/>
+        <w:rPr>
+          <w:rFonts w:ascii="Courier New" w:hAnsi="Courier New" w:cs="Courier New"/>
+          <w:sz w:val="16"/>
+          <w:szCs w:val="16"/>
+        </w:rPr>
+      </w:pPr>
+    </w:p>
+    <w:p>
+      <w:pPr>
+        <w:ind w:left="720"/>
+        <w:contextualSpacing/>
+        <w:rPr>
+          <w:rFonts w:ascii="Courier New" w:hAnsi="Courier New" w:cs="Courier New"/>
+          <w:sz w:val="16"/>
+          <w:szCs w:val="16"/>
+        </w:rPr>
+      </w:pPr>
+      <w:r>
+        <w:rPr>
+          <w:rFonts w:ascii="Courier New" w:hAnsi="Courier New" w:cs="Courier New"/>
+          <w:sz w:val="16"/>
+          <w:szCs w:val="16"/>
+        </w:rPr>
+        <w:t>CREATE TABLE `error` (</w:t>
+      </w:r>
+    </w:p>
+    <w:p>
+      <w:pPr>
+        <w:ind w:left="720"/>
+        <w:contextualSpacing/>
+        <w:rPr>
+          <w:rFonts w:ascii="Courier New" w:hAnsi="Courier New" w:cs="Courier New"/>
+          <w:sz w:val="16"/>
+          <w:szCs w:val="16"/>
+        </w:rPr>
+      </w:pPr>
+      <w:r>
+        <w:rPr>
+          <w:rFonts w:ascii="Courier New" w:hAnsi="Courier New" w:cs="Courier New"/>
+          <w:sz w:val="16"/>
+          <w:szCs w:val="16"/>
+        </w:rPr>
+        <w:t xml:space="preserve">  `</w:t>
+      </w:r>
+      <w:proofErr w:type="spellStart"/>
+      <w:r>
+        <w:rPr>
+          <w:rFonts w:ascii="Courier New" w:hAnsi="Courier New" w:cs="Courier New"/>
+          <w:sz w:val="16"/>
+          <w:szCs w:val="16"/>
+        </w:rPr>
+        <w:t>obj_type</w:t>
+      </w:r>
+      <w:proofErr w:type="spellEnd"/>
+      <w:r>
+        <w:rPr>
+          <w:rFonts w:ascii="Courier New" w:hAnsi="Courier New" w:cs="Courier New"/>
+          <w:sz w:val="16"/>
+          <w:szCs w:val="16"/>
+        </w:rPr>
+        <w:t xml:space="preserve">` </w:t>
+      </w:r>
+      <w:proofErr w:type="gramStart"/>
+      <w:r>
+        <w:rPr>
+          <w:rFonts w:ascii="Courier New" w:hAnsi="Courier New" w:cs="Courier New"/>
+          <w:sz w:val="16"/>
+          <w:szCs w:val="16"/>
+        </w:rPr>
+        <w:t>varchar(</w:t>
+      </w:r>
+      <w:proofErr w:type="gramEnd"/>
+      <w:r>
+        <w:rPr>
+          <w:rFonts w:ascii="Courier New" w:hAnsi="Courier New" w:cs="Courier New"/>
+          <w:sz w:val="16"/>
+          <w:szCs w:val="16"/>
+        </w:rPr>
+        <w:t>250) DEFAULT NULL,</w:t>
+      </w:r>
+    </w:p>
+    <w:p>
+      <w:pPr>
+        <w:ind w:left="720"/>
+        <w:contextualSpacing/>
+        <w:rPr>
+          <w:rFonts w:ascii="Courier New" w:hAnsi="Courier New" w:cs="Courier New"/>
+          <w:sz w:val="16"/>
+          <w:szCs w:val="16"/>
+        </w:rPr>
+      </w:pPr>
+      <w:r>
+        <w:rPr>
+          <w:rFonts w:ascii="Courier New" w:hAnsi="Courier New" w:cs="Courier New"/>
+          <w:sz w:val="16"/>
+          <w:szCs w:val="16"/>
+        </w:rPr>
+        <w:t xml:space="preserve">  `</w:t>
+      </w:r>
+      <w:proofErr w:type="gramStart"/>
+      <w:r>
+        <w:rPr>
+          <w:rFonts w:ascii="Courier New" w:hAnsi="Courier New" w:cs="Courier New"/>
+          <w:sz w:val="16"/>
+          <w:szCs w:val="16"/>
+        </w:rPr>
+        <w:t>id</w:t>
+      </w:r>
+      <w:proofErr w:type="gramEnd"/>
+      <w:r>
+        <w:rPr>
+          <w:rFonts w:ascii="Courier New" w:hAnsi="Courier New" w:cs="Courier New"/>
+          <w:sz w:val="16"/>
+          <w:szCs w:val="16"/>
+        </w:rPr>
+        <w:t>` varchar(20) DEFAULT NULL,</w:t>
+      </w:r>
+    </w:p>
+    <w:p>
+      <w:pPr>
+        <w:ind w:left="720"/>
+        <w:contextualSpacing/>
+        <w:rPr>
+          <w:rFonts w:ascii="Courier New" w:hAnsi="Courier New" w:cs="Courier New"/>
+          <w:sz w:val="16"/>
+          <w:szCs w:val="16"/>
+        </w:rPr>
+      </w:pPr>
+      <w:r>
+        <w:rPr>
+          <w:rFonts w:ascii="Courier New" w:hAnsi="Courier New" w:cs="Courier New"/>
+          <w:sz w:val="16"/>
+          <w:szCs w:val="16"/>
+        </w:rPr>
+        <w:t xml:space="preserve">  `</w:t>
+      </w:r>
+      <w:proofErr w:type="gramStart"/>
+      <w:r>
+        <w:rPr>
+          <w:rFonts w:ascii="Courier New" w:hAnsi="Courier New" w:cs="Courier New"/>
+          <w:sz w:val="16"/>
+          <w:szCs w:val="16"/>
+        </w:rPr>
+        <w:t>text</w:t>
+      </w:r>
+      <w:proofErr w:type="gramEnd"/>
+      <w:r>
+        <w:rPr>
+          <w:rFonts w:ascii="Courier New" w:hAnsi="Courier New" w:cs="Courier New"/>
+          <w:sz w:val="16"/>
+          <w:szCs w:val="16"/>
+        </w:rPr>
+        <w:t>` text</w:t>
+      </w:r>
+    </w:p>
+    <w:p>
+      <w:pPr>
+        <w:ind w:left="720"/>
+        <w:contextualSpacing/>
+        <w:rPr>
+          <w:rFonts w:ascii="Courier New" w:hAnsi="Courier New" w:cs="Courier New"/>
+          <w:sz w:val="16"/>
+          <w:szCs w:val="16"/>
+        </w:rPr>
+      </w:pPr>
+      <w:r>
+        <w:rPr>
+          <w:rFonts w:ascii="Courier New" w:hAnsi="Courier New" w:cs="Courier New"/>
+          <w:sz w:val="16"/>
+          <w:szCs w:val="16"/>
+        </w:rPr>
+        <w:t>) ENGINE=</w:t>
+      </w:r>
+      <w:proofErr w:type="spellStart"/>
+      <w:r>
+        <w:rPr>
+          <w:rFonts w:ascii="Courier New" w:hAnsi="Courier New" w:cs="Courier New"/>
+          <w:sz w:val="16"/>
+          <w:szCs w:val="16"/>
+        </w:rPr>
+        <w:t>InnoDB</w:t>
+      </w:r>
+      <w:proofErr w:type="spellEnd"/>
+      <w:r>
+        <w:rPr>
+          <w:rFonts w:ascii="Courier New" w:hAnsi="Courier New" w:cs="Courier New"/>
+          <w:sz w:val="16"/>
+          <w:szCs w:val="16"/>
+        </w:rPr>
+        <w:t xml:space="preserve"> DEFAULT CHARSET=latin1;</w:t>
+      </w:r>
+    </w:p>
+    <w:p>
+      <w:pPr>
+        <w:rPr>
+          <w:b/>
+          <w:sz w:val="32"/>
+        </w:rPr>
+      </w:pPr>
+    </w:p>
+    <w:p>
+      <w:pPr>
+        <w:rPr>
+          <w:b/>
+          <w:sz w:val="32"/>
+        </w:rPr>
+      </w:pPr>
+      <w:r>
+        <w:rPr>
+          <w:b/>
+          <w:sz w:val="32"/>
+        </w:rPr>
+        <w:t>Running the Application</w:t>
+      </w:r>
+    </w:p>
+    <w:p>
+      <w:r>
+        <w:t>Execute the Python script ‘Scraper.py’.</w:t>
+      </w:r>
+      <w:r>
+        <w:t xml:space="preserve">  Make sure that the other scripts in our </w:t>
+      </w:r>
+      <w:proofErr w:type="spellStart"/>
+      <w:r>
+        <w:t>Github</w:t>
+      </w:r>
+      <w:proofErr w:type="spellEnd"/>
+      <w:r>
+        <w:t xml:space="preserve"> repository are also available in the same location.</w:t>
+      </w:r>
+    </w:p>
+    <w:p>
+      <w:r>
+        <w:t xml:space="preserve"> Answer the following </w:t>
+      </w:r>
+      <w:proofErr w:type="gramStart"/>
+      <w:r>
+        <w:t>questions about</w:t>
+      </w:r>
+      <w:r>
+        <w:t xml:space="preserve"> the list of </w:t>
+      </w:r>
+      <w:proofErr w:type="spellStart"/>
+      <w:r>
+        <w:t>outcodes</w:t>
+      </w:r>
+      <w:proofErr w:type="spellEnd"/>
+      <w:proofErr w:type="gramEnd"/>
+      <w:r>
+        <w:t xml:space="preserve"> you would like to scrape and the connection to your</w:t>
+      </w:r>
+      <w:r>
+        <w:t xml:space="preserve"> </w:t>
+      </w:r>
+      <w:proofErr w:type="spellStart"/>
+      <w:r>
+        <w:t>MySql</w:t>
+      </w:r>
+      <w:proofErr w:type="spellEnd"/>
+      <w:r>
+        <w:t xml:space="preserve"> database:</w:t>
+      </w:r>
+    </w:p>
+    <w:p>
+      <w:r>
+        <w:rPr>
+          <w:noProof/>
+        </w:rPr>
+        <w:drawing>
+          <wp:inline distT="0" distB="0" distL="0" distR="0" wp14:anchorId="66C176FD" wp14:editId="26FEC767">
+            <wp:extent cx="5608320" cy="708660"/>
+            <wp:effectExtent l="0" t="0" r="0" b="0"/>
+            <wp:docPr id="9" name="Picture 9"/>
+            <wp:cNvGraphicFramePr>
+              <a:graphicFrameLocks xmlns:a="http://schemas.openxmlformats.org/drawingml/2006/main" noChangeAspect="1"/>
+            </wp:cNvGraphicFramePr>
+            <a:graphic xmlns:a="http://schemas.openxmlformats.org/drawingml/2006/main">
+              <a:graphicData uri="http://schemas.openxmlformats.org/drawingml/2006/picture">
+                <pic:pic xmlns:pic="http://schemas.openxmlformats.org/drawingml/2006/picture">
+                  <pic:nvPicPr>
+                    <pic:cNvPr id="0" name=""/>
+                    <pic:cNvPicPr/>
+                  </pic:nvPicPr>
+                  <pic:blipFill>
+                    <a:blip r:embed="rId19"/>
+                    <a:stretch>
+                      <a:fillRect/>
+                    </a:stretch>
+                  </pic:blipFill>
+                  <pic:spPr>
+                    <a:xfrm>
+                      <a:off x="0" y="0"/>
+                      <a:ext cx="5608320" cy="708660"/>
+                    </a:xfrm>
+                    <a:prstGeom prst="rect">
+                      <a:avLst/>
+                    </a:prstGeom>
+                  </pic:spPr>
+                </pic:pic>
+              </a:graphicData>
+            </a:graphic>
+          </wp:inline>
+        </w:drawing>
+      </w:r>
+    </w:p>
+    <w:p>
+      <w:r>
+        <w:t xml:space="preserve">Below, you can see an example of the output from the scraping process.  This shows </w:t>
+      </w:r>
+      <w:proofErr w:type="gramStart"/>
+      <w:r>
+        <w:t xml:space="preserve">the </w:t>
+      </w:r>
+      <w:proofErr w:type="spellStart"/>
+      <w:r>
+        <w:t>outcode</w:t>
+      </w:r>
+      <w:proofErr w:type="spellEnd"/>
+      <w:proofErr w:type="gramEnd"/>
+      <w:r>
+        <w:t xml:space="preserve"> being scraped, which page of the search results of that </w:t>
+      </w:r>
+      <w:proofErr w:type="spellStart"/>
+      <w:r>
+        <w:t>outcode</w:t>
+      </w:r>
+      <w:proofErr w:type="spellEnd"/>
+      <w:r>
+        <w:t xml:space="preserve"> is being scraped, and then each property.  In </w:t>
+      </w:r>
+      <w:r>
+        <w:lastRenderedPageBreak/>
+        <w:t>this example, you can see that a number of the properties had already been scraped and were skipped this time.</w:t>
+      </w:r>
+    </w:p>
+    <w:p>
+      <w:r>
+        <w:rPr>
+          <w:noProof/>
+        </w:rPr>
+        <w:drawing>
+          <wp:inline distT="0" distB="0" distL="0" distR="0" wp14:anchorId="665DE14A" wp14:editId="3A98BDC2">
+            <wp:extent cx="2057400" cy="2476500"/>
+            <wp:effectExtent l="0" t="0" r="0" b="0"/>
+            <wp:docPr id="10" name="Picture 10"/>
+            <wp:cNvGraphicFramePr>
+              <a:graphicFrameLocks xmlns:a="http://schemas.openxmlformats.org/drawingml/2006/main" noChangeAspect="1"/>
+            </wp:cNvGraphicFramePr>
+            <a:graphic xmlns:a="http://schemas.openxmlformats.org/drawingml/2006/main">
+              <a:graphicData uri="http://schemas.openxmlformats.org/drawingml/2006/picture">
+                <pic:pic xmlns:pic="http://schemas.openxmlformats.org/drawingml/2006/picture">
+                  <pic:nvPicPr>
+                    <pic:cNvPr id="0" name=""/>
+                    <pic:cNvPicPr/>
+                  </pic:nvPicPr>
+                  <pic:blipFill>
+                    <a:blip r:embed="rId20"/>
+                    <a:stretch>
+                      <a:fillRect/>
+                    </a:stretch>
+                  </pic:blipFill>
+                  <pic:spPr>
+                    <a:xfrm>
+                      <a:off x="0" y="0"/>
+                      <a:ext cx="2057400" cy="2476500"/>
+                    </a:xfrm>
+                    <a:prstGeom prst="rect">
+                      <a:avLst/>
+                    </a:prstGeom>
+                  </pic:spPr>
+                </pic:pic>
+              </a:graphicData>
+            </a:graphic>
+          </wp:inline>
+        </w:drawing>
+      </w:r>
+    </w:p>
+    <w:p/>
+    <w:p>
+      <w:pPr>
+        <w:rPr>
+          <w:b/>
+          <w:sz w:val="32"/>
+        </w:rPr>
+      </w:pPr>
+      <w:r>
+        <w:rPr>
+          <w:b/>
+          <w:sz w:val="32"/>
+        </w:rPr>
+        <w:t>Restarting</w:t>
+      </w:r>
+    </w:p>
+    <w:p>
+      <w:r>
+        <w:t xml:space="preserve">Sometimes, a scraping session will end without completing successfully, but we do not want to start over from the beginning.  Therefore, the </w:t>
+      </w:r>
+      <w:proofErr w:type="spellStart"/>
+      <w:r>
+        <w:t>Outcode</w:t>
+      </w:r>
+      <w:proofErr w:type="spellEnd"/>
+      <w:r>
+        <w:t xml:space="preserve"> table has a completed flag.  If the scraper is instructed to scrape the properties in </w:t>
+      </w:r>
+      <w:proofErr w:type="gramStart"/>
+      <w:r>
+        <w:t xml:space="preserve">an </w:t>
+      </w:r>
+      <w:proofErr w:type="spellStart"/>
+      <w:r>
+        <w:t>outcode</w:t>
+      </w:r>
+      <w:proofErr w:type="spellEnd"/>
+      <w:proofErr w:type="gramEnd"/>
+      <w:r>
+        <w:t xml:space="preserve">, it will return immediately if the </w:t>
+      </w:r>
+      <w:proofErr w:type="spellStart"/>
+      <w:r>
+        <w:t>Outcode</w:t>
+      </w:r>
+      <w:proofErr w:type="spellEnd"/>
+      <w:r>
+        <w:t xml:space="preserve"> has already been </w:t>
+      </w:r>
+      <w:proofErr w:type="spellStart"/>
+      <w:r>
+        <w:t>scraped</w:t>
+      </w:r>
+      <w:proofErr w:type="spellEnd"/>
+      <w:r>
+        <w:t>.</w:t>
+      </w:r>
+    </w:p>
+    <w:p>
+      <w:r>
+        <w:t xml:space="preserve">If a previous session started, but did not complete scraping the properties of an </w:t>
+      </w:r>
+      <w:proofErr w:type="spellStart"/>
+      <w:r>
+        <w:t>outcode</w:t>
+      </w:r>
+      <w:proofErr w:type="spellEnd"/>
+      <w:r>
+        <w:t xml:space="preserve">, then scraping of the </w:t>
+      </w:r>
+      <w:proofErr w:type="spellStart"/>
+      <w:r>
+        <w:t>outcode</w:t>
+      </w:r>
+      <w:proofErr w:type="spellEnd"/>
+      <w:r>
+        <w:t xml:space="preserve"> search results will start over from the beginning, but individual properties will only be scraped if they do not yet have an entry in the Property table.</w:t>
+      </w:r>
+    </w:p>
+    <w:p>
+      <w:r>
+        <w:t xml:space="preserve">These two checks, for completion of </w:t>
+      </w:r>
+      <w:proofErr w:type="gramStart"/>
+      <w:r>
+        <w:t xml:space="preserve">the </w:t>
+      </w:r>
+      <w:proofErr w:type="spellStart"/>
+      <w:r>
+        <w:t>outcode</w:t>
+      </w:r>
+      <w:proofErr w:type="spellEnd"/>
+      <w:proofErr w:type="gramEnd"/>
+      <w:r>
+        <w:t>, and for presence of the property, mean that we can dramatically reduce the amount of web scraping that happens after a session terminates without completing.</w:t>
+      </w:r>
     </w:p>
     <w:sectPr>
       <w:pgSz w:w="12240" w:h="15840"/>
@@ -1730,6 +4850,127 @@
     </w:sectPr>
   </w:body>
 </w:document>
+</file>
+
+<file path=word/numbering.xml><?xml version="1.0" encoding="utf-8"?>
+<w:numbering xmlns:wpc="http://schemas.microsoft.com/office/word/2010/wordprocessingCanvas" xmlns:mc="http://schemas.openxmlformats.org/markup-compatibility/2006" xmlns:o="urn:schemas-microsoft-com:office:office" xmlns:r="http://schemas.openxmlformats.org/officeDocument/2006/relationships" xmlns:m="http://schemas.openxmlformats.org/officeDocument/2006/math" xmlns:v="urn:schemas-microsoft-com:vml" xmlns:wp14="http://schemas.microsoft.com/office/word/2010/wordprocessingDrawing" xmlns:wp="http://schemas.openxmlformats.org/drawingml/2006/wordprocessingDrawing" xmlns:w10="urn:schemas-microsoft-com:office:word" xmlns:w="http://schemas.openxmlformats.org/wordprocessingml/2006/main" xmlns:w14="http://schemas.microsoft.com/office/word/2010/wordml" xmlns:wpg="http://schemas.microsoft.com/office/word/2010/wordprocessingGroup" xmlns:wpi="http://schemas.microsoft.com/office/word/2010/wordprocessingInk" xmlns:wne="http://schemas.microsoft.com/office/word/2006/wordml" xmlns:wps="http://schemas.microsoft.com/office/word/2010/wordprocessingShape" mc:Ignorable="w14 wp14">
+  <w:abstractNum w:abstractNumId="0">
+    <w:nsid w:val="1032716E"/>
+    <w:multiLevelType w:val="hybridMultilevel"/>
+    <w:tmpl w:val="C61CD390"/>
+    <w:lvl w:ilvl="0" w:tplc="04090001">
+      <w:start w:val="1"/>
+      <w:numFmt w:val="bullet"/>
+      <w:lvlText w:val=""/>
+      <w:lvlJc w:val="left"/>
+      <w:pPr>
+        <w:ind w:left="720" w:hanging="360"/>
+      </w:pPr>
+      <w:rPr>
+        <w:rFonts w:ascii="Symbol" w:hAnsi="Symbol" w:hint="default"/>
+      </w:rPr>
+    </w:lvl>
+    <w:lvl w:ilvl="1" w:tplc="04090003">
+      <w:start w:val="1"/>
+      <w:numFmt w:val="bullet"/>
+      <w:lvlText w:val="o"/>
+      <w:lvlJc w:val="left"/>
+      <w:pPr>
+        <w:ind w:left="1440" w:hanging="360"/>
+      </w:pPr>
+      <w:rPr>
+        <w:rFonts w:ascii="Courier New" w:hAnsi="Courier New" w:cs="Courier New" w:hint="default"/>
+      </w:rPr>
+    </w:lvl>
+    <w:lvl w:ilvl="2" w:tplc="04090005" w:tentative="1">
+      <w:start w:val="1"/>
+      <w:numFmt w:val="bullet"/>
+      <w:lvlText w:val=""/>
+      <w:lvlJc w:val="left"/>
+      <w:pPr>
+        <w:ind w:left="2160" w:hanging="360"/>
+      </w:pPr>
+      <w:rPr>
+        <w:rFonts w:ascii="Wingdings" w:hAnsi="Wingdings" w:hint="default"/>
+      </w:rPr>
+    </w:lvl>
+    <w:lvl w:ilvl="3" w:tplc="04090001" w:tentative="1">
+      <w:start w:val="1"/>
+      <w:numFmt w:val="bullet"/>
+      <w:lvlText w:val=""/>
+      <w:lvlJc w:val="left"/>
+      <w:pPr>
+        <w:ind w:left="2880" w:hanging="360"/>
+      </w:pPr>
+      <w:rPr>
+        <w:rFonts w:ascii="Symbol" w:hAnsi="Symbol" w:hint="default"/>
+      </w:rPr>
+    </w:lvl>
+    <w:lvl w:ilvl="4" w:tplc="04090003" w:tentative="1">
+      <w:start w:val="1"/>
+      <w:numFmt w:val="bullet"/>
+      <w:lvlText w:val="o"/>
+      <w:lvlJc w:val="left"/>
+      <w:pPr>
+        <w:ind w:left="3600" w:hanging="360"/>
+      </w:pPr>
+      <w:rPr>
+        <w:rFonts w:ascii="Courier New" w:hAnsi="Courier New" w:cs="Courier New" w:hint="default"/>
+      </w:rPr>
+    </w:lvl>
+    <w:lvl w:ilvl="5" w:tplc="04090005" w:tentative="1">
+      <w:start w:val="1"/>
+      <w:numFmt w:val="bullet"/>
+      <w:lvlText w:val=""/>
+      <w:lvlJc w:val="left"/>
+      <w:pPr>
+        <w:ind w:left="4320" w:hanging="360"/>
+      </w:pPr>
+      <w:rPr>
+        <w:rFonts w:ascii="Wingdings" w:hAnsi="Wingdings" w:hint="default"/>
+      </w:rPr>
+    </w:lvl>
+    <w:lvl w:ilvl="6" w:tplc="04090001" w:tentative="1">
+      <w:start w:val="1"/>
+      <w:numFmt w:val="bullet"/>
+      <w:lvlText w:val=""/>
+      <w:lvlJc w:val="left"/>
+      <w:pPr>
+        <w:ind w:left="5040" w:hanging="360"/>
+      </w:pPr>
+      <w:rPr>
+        <w:rFonts w:ascii="Symbol" w:hAnsi="Symbol" w:hint="default"/>
+      </w:rPr>
+    </w:lvl>
+    <w:lvl w:ilvl="7" w:tplc="04090003" w:tentative="1">
+      <w:start w:val="1"/>
+      <w:numFmt w:val="bullet"/>
+      <w:lvlText w:val="o"/>
+      <w:lvlJc w:val="left"/>
+      <w:pPr>
+        <w:ind w:left="5760" w:hanging="360"/>
+      </w:pPr>
+      <w:rPr>
+        <w:rFonts w:ascii="Courier New" w:hAnsi="Courier New" w:cs="Courier New" w:hint="default"/>
+      </w:rPr>
+    </w:lvl>
+    <w:lvl w:ilvl="8" w:tplc="04090005" w:tentative="1">
+      <w:start w:val="1"/>
+      <w:numFmt w:val="bullet"/>
+      <w:lvlText w:val=""/>
+      <w:lvlJc w:val="left"/>
+      <w:pPr>
+        <w:ind w:left="6480" w:hanging="360"/>
+      </w:pPr>
+      <w:rPr>
+        <w:rFonts w:ascii="Wingdings" w:hAnsi="Wingdings" w:hint="default"/>
+      </w:rPr>
+    </w:lvl>
+  </w:abstractNum>
+  <w:num w:numId="1">
+    <w:abstractNumId w:val="0"/>
+  </w:num>
+</w:numbering>
 </file>
 
 <file path=word/styles.xml><?xml version="1.0" encoding="utf-8"?>
@@ -1895,7 +5136,6 @@
   <w:style w:type="character" w:default="1" w:styleId="DefaultParagraphFont">
     <w:name w:val="Default Paragraph Font"/>
     <w:uiPriority w:val="1"/>
-    <w:semiHidden/>
     <w:unhideWhenUsed/>
   </w:style>
   <w:style w:type="table" w:default="1" w:styleId="TableNormal">
@@ -1959,6 +5199,17 @@
       <w:color w:val="0000FF" w:themeColor="hyperlink"/>
       <w:u w:val="single"/>
     </w:rPr>
+  </w:style>
+  <w:style w:type="paragraph" w:styleId="ListParagraph">
+    <w:name w:val="List Paragraph"/>
+    <w:basedOn w:val="Normal"/>
+    <w:uiPriority w:val="34"/>
+    <w:qFormat/>
+    <w:rsid w:val="00E57F13"/>
+    <w:pPr>
+      <w:ind w:left="720"/>
+      <w:contextualSpacing/>
+    </w:pPr>
   </w:style>
 </w:styles>
 </file>
@@ -2126,7 +5377,6 @@
   <w:style w:type="character" w:default="1" w:styleId="DefaultParagraphFont">
     <w:name w:val="Default Paragraph Font"/>
     <w:uiPriority w:val="1"/>
-    <w:semiHidden/>
     <w:unhideWhenUsed/>
   </w:style>
   <w:style w:type="table" w:default="1" w:styleId="TableNormal">
@@ -2190,6 +5440,17 @@
       <w:color w:val="0000FF" w:themeColor="hyperlink"/>
       <w:u w:val="single"/>
     </w:rPr>
+  </w:style>
+  <w:style w:type="paragraph" w:styleId="ListParagraph">
+    <w:name w:val="List Paragraph"/>
+    <w:basedOn w:val="Normal"/>
+    <w:uiPriority w:val="34"/>
+    <w:qFormat/>
+    <w:rsid w:val="00E57F13"/>
+    <w:pPr>
+      <w:ind w:left="720"/>
+      <w:contextualSpacing/>
+    </w:pPr>
   </w:style>
 </w:styles>
 </file>

</xml_diff>